<commit_message>
able to create train data
</commit_message>
<xml_diff>
--- a/Update Thesis 112.docx
+++ b/Update Thesis 112.docx
@@ -1,6 +1,6 @@
 
 <file path=word/document.xml><?xml version="1.0" encoding="utf-8"?>
-<w:document xmlns:wpc="http://schemas.microsoft.com/office/word/2010/wordprocessingCanvas" xmlns:cx="http://schemas.microsoft.com/office/drawing/2014/chartex" xmlns:cx1="http://schemas.microsoft.com/office/drawing/2015/9/8/chartex" xmlns:cx2="http://schemas.microsoft.com/office/drawing/2015/10/21/chartex" xmlns:cx3="http://schemas.microsoft.com/office/drawing/2016/5/9/chartex" xmlns:cx4="http://schemas.microsoft.com/office/drawing/2016/5/10/chartex" xmlns:cx5="http://schemas.microsoft.com/office/drawing/2016/5/11/chartex" xmlns:cx6="http://schemas.microsoft.com/office/drawing/2016/5/12/chartex" xmlns:cx7="http://schemas.microsoft.com/office/drawing/2016/5/13/chartex" xmlns:cx8="http://schemas.microsoft.com/office/drawing/2016/5/14/chartex" xmlns:mc="http://schemas.openxmlformats.org/markup-compatibility/2006" xmlns:aink="http://schemas.microsoft.com/office/drawing/2016/ink" xmlns:am3d="http://schemas.microsoft.com/office/drawing/2017/model3d" xmlns:o="urn:schemas-microsoft-com:office:office" xmlns:r="http://schemas.openxmlformats.org/officeDocument/2006/relationships" xmlns:m="http://schemas.openxmlformats.org/officeDocument/2006/math" xmlns:v="urn:schemas-microsoft-com:vml" xmlns:wp14="http://schemas.microsoft.com/office/word/2010/wordprocessingDrawing" xmlns:wp="http://schemas.openxmlformats.org/drawingml/2006/wordprocessingDrawing" xmlns:w10="urn:schemas-microsoft-com:office:word" xmlns:w="http://schemas.openxmlformats.org/wordprocessingml/2006/main" xmlns:w14="http://schemas.microsoft.com/office/word/2010/wordml" xmlns:w15="http://schemas.microsoft.com/office/word/2012/wordml" xmlns:w16cex="http://schemas.microsoft.com/office/word/2018/wordml/cex" xmlns:w16cid="http://schemas.microsoft.com/office/word/2016/wordml/cid" xmlns:w16="http://schemas.microsoft.com/office/word/2018/wordml" xmlns:w16sdtdh="http://schemas.microsoft.com/office/word/2020/wordml/sdtdatahash" xmlns:w16se="http://schemas.microsoft.com/office/word/2015/wordml/symex" xmlns:wpg="http://schemas.microsoft.com/office/word/2010/wordprocessingGroup" xmlns:wpi="http://schemas.microsoft.com/office/word/2010/wordprocessingInk" xmlns:wne="http://schemas.microsoft.com/office/word/2006/wordml" xmlns:wps="http://schemas.microsoft.com/office/word/2010/wordprocessingShape" mc:Ignorable="w14 w15 w16se w16cid w16 w16cex w16sdtdh wp14">
+<w:document xmlns:wpc="http://schemas.microsoft.com/office/word/2010/wordprocessingCanvas" xmlns:cx="http://schemas.microsoft.com/office/drawing/2014/chartex" xmlns:cx1="http://schemas.microsoft.com/office/drawing/2015/9/8/chartex" xmlns:cx2="http://schemas.microsoft.com/office/drawing/2015/10/21/chartex" xmlns:cx3="http://schemas.microsoft.com/office/drawing/2016/5/9/chartex" xmlns:cx4="http://schemas.microsoft.com/office/drawing/2016/5/10/chartex" xmlns:cx5="http://schemas.microsoft.com/office/drawing/2016/5/11/chartex" xmlns:cx6="http://schemas.microsoft.com/office/drawing/2016/5/12/chartex" xmlns:cx7="http://schemas.microsoft.com/office/drawing/2016/5/13/chartex" xmlns:cx8="http://schemas.microsoft.com/office/drawing/2016/5/14/chartex" xmlns:mc="http://schemas.openxmlformats.org/markup-compatibility/2006" xmlns:aink="http://schemas.microsoft.com/office/drawing/2016/ink" xmlns:am3d="http://schemas.microsoft.com/office/drawing/2017/model3d" xmlns:o="urn:schemas-microsoft-com:office:office" xmlns:oel="http://schemas.microsoft.com/office/2019/extlst" xmlns:r="http://schemas.openxmlformats.org/officeDocument/2006/relationships" xmlns:m="http://schemas.openxmlformats.org/officeDocument/2006/math" xmlns:v="urn:schemas-microsoft-com:vml" xmlns:wp14="http://schemas.microsoft.com/office/word/2010/wordprocessingDrawing" xmlns:wp="http://schemas.openxmlformats.org/drawingml/2006/wordprocessingDrawing" xmlns:w10="urn:schemas-microsoft-com:office:word" xmlns:w="http://schemas.openxmlformats.org/wordprocessingml/2006/main" xmlns:w14="http://schemas.microsoft.com/office/word/2010/wordml" xmlns:w15="http://schemas.microsoft.com/office/word/2012/wordml" xmlns:w16cex="http://schemas.microsoft.com/office/word/2018/wordml/cex" xmlns:w16cid="http://schemas.microsoft.com/office/word/2016/wordml/cid" xmlns:w16="http://schemas.microsoft.com/office/word/2018/wordml" xmlns:w16sdtdh="http://schemas.microsoft.com/office/word/2020/wordml/sdtdatahash" xmlns:w16se="http://schemas.microsoft.com/office/word/2015/wordml/symex" xmlns:wpg="http://schemas.microsoft.com/office/word/2010/wordprocessingGroup" xmlns:wpi="http://schemas.microsoft.com/office/word/2010/wordprocessingInk" xmlns:wne="http://schemas.microsoft.com/office/word/2006/wordml" xmlns:wps="http://schemas.microsoft.com/office/word/2010/wordprocessingShape" mc:Ignorable="w14 w15 w16se w16cid w16 w16cex w16sdtdh wp14">
   <w:body>
     <w:p>
       <w:r>
@@ -1492,136 +1492,50 @@
         <w:rPr>
           <w:noProof/>
         </w:rPr>
-        <mc:AlternateContent>
-          <mc:Choice Requires="wps">
-            <w:drawing>
-              <wp:anchor distT="0" distB="0" distL="114300" distR="114300" simplePos="0" relativeHeight="251665408" behindDoc="1" locked="0" layoutInCell="1" allowOverlap="1" wp14:anchorId="67482A57" wp14:editId="2CFA52C6">
-                <wp:simplePos x="0" y="0"/>
-                <wp:positionH relativeFrom="column">
-                  <wp:posOffset>3138805</wp:posOffset>
-                </wp:positionH>
-                <wp:positionV relativeFrom="paragraph">
-                  <wp:posOffset>2237105</wp:posOffset>
-                </wp:positionV>
-                <wp:extent cx="2914650" cy="635"/>
-                <wp:effectExtent l="0" t="0" r="0" b="0"/>
-                <wp:wrapNone/>
-                <wp:docPr id="8" name="Tekstvak 8"/>
-                <wp:cNvGraphicFramePr/>
-                <a:graphic xmlns:a="http://schemas.openxmlformats.org/drawingml/2006/main">
-                  <a:graphicData uri="http://schemas.microsoft.com/office/word/2010/wordprocessingShape">
-                    <wps:wsp>
-                      <wps:cNvSpPr txBox="1"/>
-                      <wps:spPr>
-                        <a:xfrm>
-                          <a:off x="0" y="0"/>
-                          <a:ext cx="2914650" cy="635"/>
-                        </a:xfrm>
-                        <a:prstGeom prst="rect">
-                          <a:avLst/>
-                        </a:prstGeom>
-                        <a:solidFill>
-                          <a:prstClr val="white"/>
-                        </a:solidFill>
-                        <a:ln>
-                          <a:noFill/>
-                        </a:ln>
-                      </wps:spPr>
-                      <wps:txbx>
-                        <w:txbxContent>
-                          <w:p>
-                            <w:pPr>
-                              <w:pStyle w:val="Bijschrift"/>
-                              <w:rPr>
-                                <w:noProof/>
-                              </w:rPr>
-                            </w:pPr>
-                            <w:proofErr w:type="spellStart"/>
-                            <w:r>
-                              <w:t>Figure</w:t>
-                            </w:r>
-                            <w:proofErr w:type="spellEnd"/>
-                            <w:r>
-                              <w:t xml:space="preserve"> </w:t>
-                            </w:r>
-                            <w:fldSimple w:instr=" SEQ Figure \* ARABIC ">
-                              <w:r>
-                                <w:rPr>
-                                  <w:noProof/>
-                                </w:rPr>
-                                <w:t>1</w:t>
-                              </w:r>
-                            </w:fldSimple>
-                            <w:r>
-                              <w:t xml:space="preserve"> No Batch </w:t>
-                            </w:r>
-                            <w:proofErr w:type="spellStart"/>
-                            <w:r>
-                              <w:t>Normalisation</w:t>
-                            </w:r>
-                            <w:proofErr w:type="spellEnd"/>
-                          </w:p>
-                        </w:txbxContent>
-                      </wps:txbx>
-                      <wps:bodyPr rot="0" spcFirstLastPara="0" vertOverflow="overflow" horzOverflow="overflow" vert="horz" wrap="square" lIns="0" tIns="0" rIns="0" bIns="0" numCol="1" spcCol="0" rtlCol="0" fromWordArt="0" anchor="t" anchorCtr="0" forceAA="0" compatLnSpc="1">
-                        <a:prstTxWarp prst="textNoShape">
-                          <a:avLst/>
-                        </a:prstTxWarp>
-                        <a:spAutoFit/>
-                      </wps:bodyPr>
-                    </wps:wsp>
-                  </a:graphicData>
-                </a:graphic>
-              </wp:anchor>
-            </w:drawing>
-          </mc:Choice>
-          <mc:Fallback>
-            <w:pict>
-              <v:shapetype w14:anchorId="67482A57" id="_x0000_t202" coordsize="21600,21600" o:spt="202" path="m,l,21600r21600,l21600,xe">
-                <v:stroke joinstyle="miter"/>
-                <v:path gradientshapeok="t" o:connecttype="rect"/>
-              </v:shapetype>
-              <v:shape id="Tekstvak 8" o:spid="_x0000_s1026" type="#_x0000_t202" style="position:absolute;margin-left:247.15pt;margin-top:176.15pt;width:229.5pt;height:.05pt;z-index:-251651072;visibility:visible;mso-wrap-style:square;mso-wrap-distance-left:9pt;mso-wrap-distance-top:0;mso-wrap-distance-right:9pt;mso-wrap-distance-bottom:0;mso-position-horizontal:absolute;mso-position-horizontal-relative:text;mso-position-vertical:absolute;mso-position-vertical-relative:text;v-text-anchor:top" o:gfxdata="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" stroked="f">
-                <v:textbox style="mso-fit-shape-to-text:t" inset="0,0,0,0">
-                  <w:txbxContent>
-                    <w:p>
-                      <w:pPr>
-                        <w:pStyle w:val="Bijschrift"/>
-                        <w:rPr>
-                          <w:noProof/>
-                        </w:rPr>
-                      </w:pPr>
-                      <w:proofErr w:type="spellStart"/>
-                      <w:r>
-                        <w:t>Figure</w:t>
-                      </w:r>
-                      <w:proofErr w:type="spellEnd"/>
-                      <w:r>
-                        <w:t xml:space="preserve"> </w:t>
-                      </w:r>
-                      <w:fldSimple w:instr=" SEQ Figure \* ARABIC ">
-                        <w:r>
-                          <w:rPr>
-                            <w:noProof/>
-                          </w:rPr>
-                          <w:t>1</w:t>
-                        </w:r>
-                      </w:fldSimple>
-                      <w:r>
-                        <w:t xml:space="preserve"> No Batch </w:t>
-                      </w:r>
-                      <w:proofErr w:type="spellStart"/>
-                      <w:r>
-                        <w:t>Normalisation</w:t>
-                      </w:r>
-                      <w:proofErr w:type="spellEnd"/>
-                    </w:p>
-                  </w:txbxContent>
-                </v:textbox>
-              </v:shape>
-            </w:pict>
-          </mc:Fallback>
-        </mc:AlternateContent>
+        <w:pict w14:anchorId="3AE18077">
+          <v:shapetype id="_x0000_t202" coordsize="21600,21600" o:spt="202" path="m,l,21600r21600,l21600,xe">
+            <v:stroke joinstyle="miter"/>
+            <v:path gradientshapeok="t" o:connecttype="rect"/>
+          </v:shapetype>
+          <v:shape id="Tekstvak 8" o:spid="_x0000_s1028" type="#_x0000_t202" style="position:absolute;margin-left:247.15pt;margin-top:176.15pt;width:229.5pt;height:.05pt;z-index:-251651072;visibility:visible;mso-wrap-style:square;mso-wrap-distance-left:9pt;mso-wrap-distance-top:0;mso-wrap-distance-right:9pt;mso-wrap-distance-bottom:0;mso-position-horizontal:absolute;mso-position-horizontal-relative:text;mso-position-vertical:absolute;mso-position-vertical-relative:text;v-text-anchor:top" o:gfxdata="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" stroked="f">
+            <v:textbox style="mso-fit-shape-to-text:t" inset="0,0,0,0">
+              <w:txbxContent>
+                <w:p>
+                  <w:pPr>
+                    <w:pStyle w:val="Bijschrift"/>
+                    <w:rPr>
+                      <w:noProof/>
+                    </w:rPr>
+                  </w:pPr>
+                  <w:proofErr w:type="spellStart"/>
+                  <w:r>
+                    <w:t>Figure</w:t>
+                  </w:r>
+                  <w:proofErr w:type="spellEnd"/>
+                  <w:r>
+                    <w:t xml:space="preserve"> </w:t>
+                  </w:r>
+                  <w:fldSimple w:instr=" SEQ Figure \* ARABIC ">
+                    <w:r>
+                      <w:rPr>
+                        <w:noProof/>
+                      </w:rPr>
+                      <w:t>1</w:t>
+                    </w:r>
+                  </w:fldSimple>
+                  <w:r>
+                    <w:t xml:space="preserve"> No Batch </w:t>
+                  </w:r>
+                  <w:proofErr w:type="spellStart"/>
+                  <w:r>
+                    <w:t>Normalisation</w:t>
+                  </w:r>
+                  <w:proofErr w:type="spellEnd"/>
+                </w:p>
+              </w:txbxContent>
+            </v:textbox>
+          </v:shape>
+        </w:pict>
       </w:r>
       <w:r>
         <w:rPr>
@@ -1687,138 +1601,49 @@
         <w:rPr>
           <w:noProof/>
         </w:rPr>
-        <mc:AlternateContent>
-          <mc:Choice Requires="wps">
-            <w:drawing>
-              <wp:anchor distT="0" distB="0" distL="114300" distR="114300" simplePos="0" relativeHeight="251663360" behindDoc="1" locked="0" layoutInCell="1" allowOverlap="1" wp14:anchorId="77C406CC" wp14:editId="4F6D3F24">
-                <wp:simplePos x="0" y="0"/>
-                <wp:positionH relativeFrom="column">
-                  <wp:posOffset>-47625</wp:posOffset>
-                </wp:positionH>
-                <wp:positionV relativeFrom="paragraph">
-                  <wp:posOffset>2327910</wp:posOffset>
-                </wp:positionV>
-                <wp:extent cx="2924175" cy="635"/>
-                <wp:effectExtent l="0" t="0" r="0" b="0"/>
-                <wp:wrapNone/>
-                <wp:docPr id="7" name="Tekstvak 7"/>
-                <wp:cNvGraphicFramePr/>
-                <a:graphic xmlns:a="http://schemas.openxmlformats.org/drawingml/2006/main">
-                  <a:graphicData uri="http://schemas.microsoft.com/office/word/2010/wordprocessingShape">
-                    <wps:wsp>
-                      <wps:cNvSpPr txBox="1"/>
-                      <wps:spPr>
-                        <a:xfrm>
-                          <a:off x="0" y="0"/>
-                          <a:ext cx="2924175" cy="635"/>
-                        </a:xfrm>
-                        <a:prstGeom prst="rect">
-                          <a:avLst/>
-                        </a:prstGeom>
-                        <a:solidFill>
-                          <a:prstClr val="white"/>
-                        </a:solidFill>
-                        <a:ln>
-                          <a:noFill/>
-                        </a:ln>
-                      </wps:spPr>
-                      <wps:txbx>
-                        <w:txbxContent>
-                          <w:p>
-                            <w:pPr>
-                              <w:pStyle w:val="Bijschrift"/>
-                              <w:rPr>
-                                <w:noProof/>
-                              </w:rPr>
-                            </w:pPr>
-                            <w:proofErr w:type="spellStart"/>
-                            <w:r>
-                              <w:t>Figure</w:t>
-                            </w:r>
-                            <w:proofErr w:type="spellEnd"/>
-                            <w:r>
-                              <w:t xml:space="preserve"> </w:t>
-                            </w:r>
-                            <w:fldSimple w:instr=" SEQ Figure \* ARABIC ">
-                              <w:r>
-                                <w:rPr>
-                                  <w:noProof/>
-                                </w:rPr>
-                                <w:t>2</w:t>
-                              </w:r>
-                            </w:fldSimple>
-                            <w:r>
-                              <w:t xml:space="preserve">: </w:t>
-                            </w:r>
-                            <w:proofErr w:type="spellStart"/>
-                            <w:r>
-                              <w:t>Plain</w:t>
-                            </w:r>
-                            <w:proofErr w:type="spellEnd"/>
-                            <w:r>
-                              <w:t xml:space="preserve"> model</w:t>
-                            </w:r>
-                          </w:p>
-                        </w:txbxContent>
-                      </wps:txbx>
-                      <wps:bodyPr rot="0" spcFirstLastPara="0" vertOverflow="overflow" horzOverflow="overflow" vert="horz" wrap="square" lIns="0" tIns="0" rIns="0" bIns="0" numCol="1" spcCol="0" rtlCol="0" fromWordArt="0" anchor="t" anchorCtr="0" forceAA="0" compatLnSpc="1">
-                        <a:prstTxWarp prst="textNoShape">
-                          <a:avLst/>
-                        </a:prstTxWarp>
-                        <a:spAutoFit/>
-                      </wps:bodyPr>
-                    </wps:wsp>
-                  </a:graphicData>
-                </a:graphic>
-              </wp:anchor>
-            </w:drawing>
-          </mc:Choice>
-          <mc:Fallback>
-            <w:pict>
-              <v:shape w14:anchorId="77C406CC" id="Tekstvak 7" o:spid="_x0000_s1027" type="#_x0000_t202" style="position:absolute;margin-left:-3.75pt;margin-top:183.3pt;width:230.25pt;height:.05pt;z-index:-251653120;visibility:visible;mso-wrap-style:square;mso-wrap-distance-left:9pt;mso-wrap-distance-top:0;mso-wrap-distance-right:9pt;mso-wrap-distance-bottom:0;mso-position-horizontal:absolute;mso-position-horizontal-relative:text;mso-position-vertical:absolute;mso-position-vertical-relative:text;v-text-anchor:top" o:gfxdata="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" stroked="f">
-                <v:textbox style="mso-fit-shape-to-text:t" inset="0,0,0,0">
-                  <w:txbxContent>
-                    <w:p>
-                      <w:pPr>
-                        <w:pStyle w:val="Bijschrift"/>
-                        <w:rPr>
-                          <w:noProof/>
-                        </w:rPr>
-                      </w:pPr>
-                      <w:proofErr w:type="spellStart"/>
-                      <w:r>
-                        <w:t>Figure</w:t>
-                      </w:r>
-                      <w:proofErr w:type="spellEnd"/>
-                      <w:r>
-                        <w:t xml:space="preserve"> </w:t>
-                      </w:r>
-                      <w:fldSimple w:instr=" SEQ Figure \* ARABIC ">
-                        <w:r>
-                          <w:rPr>
-                            <w:noProof/>
-                          </w:rPr>
-                          <w:t>2</w:t>
-                        </w:r>
-                      </w:fldSimple>
-                      <w:r>
-                        <w:t xml:space="preserve">: </w:t>
-                      </w:r>
-                      <w:proofErr w:type="spellStart"/>
-                      <w:r>
-                        <w:t>Plain</w:t>
-                      </w:r>
-                      <w:proofErr w:type="spellEnd"/>
-                      <w:r>
-                        <w:t xml:space="preserve"> model</w:t>
-                      </w:r>
-                    </w:p>
-                  </w:txbxContent>
-                </v:textbox>
-              </v:shape>
-            </w:pict>
-          </mc:Fallback>
-        </mc:AlternateContent>
+        <w:pict w14:anchorId="0C1AF95D">
+          <v:shape id="Tekstvak 7" o:spid="_x0000_s1027" type="#_x0000_t202" style="position:absolute;margin-left:-3.75pt;margin-top:183.3pt;width:230.25pt;height:.05pt;z-index:-251653120;visibility:visible;mso-wrap-style:square;mso-wrap-distance-left:9pt;mso-wrap-distance-top:0;mso-wrap-distance-right:9pt;mso-wrap-distance-bottom:0;mso-position-horizontal:absolute;mso-position-horizontal-relative:text;mso-position-vertical:absolute;mso-position-vertical-relative:text;v-text-anchor:top" o:gfxdata="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" stroked="f">
+            <v:textbox style="mso-fit-shape-to-text:t" inset="0,0,0,0">
+              <w:txbxContent>
+                <w:p>
+                  <w:pPr>
+                    <w:pStyle w:val="Bijschrift"/>
+                    <w:rPr>
+                      <w:noProof/>
+                    </w:rPr>
+                  </w:pPr>
+                  <w:proofErr w:type="spellStart"/>
+                  <w:r>
+                    <w:t>Figure</w:t>
+                  </w:r>
+                  <w:proofErr w:type="spellEnd"/>
+                  <w:r>
+                    <w:t xml:space="preserve"> </w:t>
+                  </w:r>
+                  <w:fldSimple w:instr=" SEQ Figure \* ARABIC ">
+                    <w:r>
+                      <w:rPr>
+                        <w:noProof/>
+                      </w:rPr>
+                      <w:t>2</w:t>
+                    </w:r>
+                  </w:fldSimple>
+                  <w:r>
+                    <w:t xml:space="preserve">: </w:t>
+                  </w:r>
+                  <w:proofErr w:type="spellStart"/>
+                  <w:r>
+                    <w:t>Plain</w:t>
+                  </w:r>
+                  <w:proofErr w:type="spellEnd"/>
+                  <w:r>
+                    <w:t xml:space="preserve"> model</w:t>
+                  </w:r>
+                </w:p>
+              </w:txbxContent>
+            </v:textbox>
+          </v:shape>
+        </w:pict>
       </w:r>
       <w:r>
         <w:rPr>
@@ -2063,149 +1888,55 @@
         <w:rPr>
           <w:noProof/>
         </w:rPr>
-        <mc:AlternateContent>
-          <mc:Choice Requires="wps">
-            <w:drawing>
-              <wp:anchor distT="0" distB="0" distL="114300" distR="114300" simplePos="0" relativeHeight="251667456" behindDoc="1" locked="0" layoutInCell="1" allowOverlap="1" wp14:anchorId="7C53E020" wp14:editId="6688ECD1">
-                <wp:simplePos x="0" y="0"/>
-                <wp:positionH relativeFrom="margin">
-                  <wp:posOffset>38100</wp:posOffset>
-                </wp:positionH>
-                <wp:positionV relativeFrom="paragraph">
-                  <wp:posOffset>245110</wp:posOffset>
-                </wp:positionV>
-                <wp:extent cx="2981325" cy="635"/>
-                <wp:effectExtent l="0" t="0" r="9525" b="0"/>
-                <wp:wrapNone/>
-                <wp:docPr id="9" name="Tekstvak 9"/>
-                <wp:cNvGraphicFramePr/>
-                <a:graphic xmlns:a="http://schemas.openxmlformats.org/drawingml/2006/main">
-                  <a:graphicData uri="http://schemas.microsoft.com/office/word/2010/wordprocessingShape">
-                    <wps:wsp>
-                      <wps:cNvSpPr txBox="1"/>
-                      <wps:spPr>
-                        <a:xfrm>
-                          <a:off x="0" y="0"/>
-                          <a:ext cx="2981325" cy="635"/>
-                        </a:xfrm>
-                        <a:prstGeom prst="rect">
-                          <a:avLst/>
-                        </a:prstGeom>
-                        <a:solidFill>
-                          <a:prstClr val="white"/>
-                        </a:solidFill>
-                        <a:ln>
-                          <a:noFill/>
-                        </a:ln>
-                      </wps:spPr>
-                      <wps:txbx>
-                        <w:txbxContent>
-                          <w:p>
-                            <w:pPr>
-                              <w:pStyle w:val="Bijschrift"/>
-                              <w:rPr>
-                                <w:noProof/>
-                              </w:rPr>
-                            </w:pPr>
-                            <w:proofErr w:type="spellStart"/>
-                            <w:r>
-                              <w:t>Figure</w:t>
-                            </w:r>
-                            <w:proofErr w:type="spellEnd"/>
-                            <w:r>
-                              <w:t xml:space="preserve"> </w:t>
-                            </w:r>
-                            <w:fldSimple w:instr=" SEQ Figure \* ARABIC ">
-                              <w:r>
-                                <w:rPr>
-                                  <w:noProof/>
-                                </w:rPr>
-                                <w:t>3</w:t>
-                              </w:r>
-                            </w:fldSimple>
-                            <w:r>
-                              <w:t xml:space="preserve"> </w:t>
-                            </w:r>
-                            <w:proofErr w:type="spellStart"/>
-                            <w:r>
-                              <w:t>Dropout</w:t>
-                            </w:r>
-                            <w:proofErr w:type="spellEnd"/>
-                            <w:r>
-                              <w:t xml:space="preserve"> + </w:t>
-                            </w:r>
-                            <w:proofErr w:type="spellStart"/>
-                            <w:r>
-                              <w:t>regularisation</w:t>
-                            </w:r>
-                            <w:proofErr w:type="spellEnd"/>
-                          </w:p>
-                        </w:txbxContent>
-                      </wps:txbx>
-                      <wps:bodyPr rot="0" spcFirstLastPara="0" vertOverflow="overflow" horzOverflow="overflow" vert="horz" wrap="square" lIns="0" tIns="0" rIns="0" bIns="0" numCol="1" spcCol="0" rtlCol="0" fromWordArt="0" anchor="t" anchorCtr="0" forceAA="0" compatLnSpc="1">
-                        <a:prstTxWarp prst="textNoShape">
-                          <a:avLst/>
-                        </a:prstTxWarp>
-                        <a:spAutoFit/>
-                      </wps:bodyPr>
-                    </wps:wsp>
-                  </a:graphicData>
-                </a:graphic>
-              </wp:anchor>
-            </w:drawing>
-          </mc:Choice>
-          <mc:Fallback>
-            <w:pict>
-              <v:shape w14:anchorId="7C53E020" id="Tekstvak 9" o:spid="_x0000_s1028" type="#_x0000_t202" style="position:absolute;margin-left:3pt;margin-top:19.3pt;width:234.75pt;height:.05pt;z-index:-251649024;visibility:visible;mso-wrap-style:square;mso-wrap-distance-left:9pt;mso-wrap-distance-top:0;mso-wrap-distance-right:9pt;mso-wrap-distance-bottom:0;mso-position-horizontal:absolute;mso-position-horizontal-relative:margin;mso-position-vertical:absolute;mso-position-vertical-relative:text;v-text-anchor:top" o:gfxdata="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" stroked="f">
-                <v:textbox style="mso-fit-shape-to-text:t" inset="0,0,0,0">
-                  <w:txbxContent>
-                    <w:p>
-                      <w:pPr>
-                        <w:pStyle w:val="Bijschrift"/>
-                        <w:rPr>
-                          <w:noProof/>
-                        </w:rPr>
-                      </w:pPr>
-                      <w:proofErr w:type="spellStart"/>
-                      <w:r>
-                        <w:t>Figure</w:t>
-                      </w:r>
-                      <w:proofErr w:type="spellEnd"/>
-                      <w:r>
-                        <w:t xml:space="preserve"> </w:t>
-                      </w:r>
-                      <w:fldSimple w:instr=" SEQ Figure \* ARABIC ">
-                        <w:r>
-                          <w:rPr>
-                            <w:noProof/>
-                          </w:rPr>
-                          <w:t>3</w:t>
-                        </w:r>
-                      </w:fldSimple>
-                      <w:r>
-                        <w:t xml:space="preserve"> </w:t>
-                      </w:r>
-                      <w:proofErr w:type="spellStart"/>
-                      <w:r>
-                        <w:t>Dropout</w:t>
-                      </w:r>
-                      <w:proofErr w:type="spellEnd"/>
-                      <w:r>
-                        <w:t xml:space="preserve"> + </w:t>
-                      </w:r>
-                      <w:proofErr w:type="spellStart"/>
-                      <w:r>
-                        <w:t>regularisation</w:t>
-                      </w:r>
-                      <w:proofErr w:type="spellEnd"/>
-                    </w:p>
-                  </w:txbxContent>
-                </v:textbox>
-                <w10:wrap anchorx="margin"/>
-              </v:shape>
-            </w:pict>
-          </mc:Fallback>
-        </mc:AlternateContent>
+        <w:pict w14:anchorId="0E491BAD">
+          <v:shape id="Tekstvak 9" o:spid="_x0000_s1026" type="#_x0000_t202" style="position:absolute;margin-left:3pt;margin-top:19.3pt;width:234.75pt;height:.05pt;z-index:-251649024;visibility:visible;mso-wrap-style:square;mso-wrap-distance-left:9pt;mso-wrap-distance-top:0;mso-wrap-distance-right:9pt;mso-wrap-distance-bottom:0;mso-position-horizontal:absolute;mso-position-horizontal-relative:margin;mso-position-vertical:absolute;mso-position-vertical-relative:text;v-text-anchor:top" o:gfxdata="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" stroked="f">
+            <v:textbox style="mso-fit-shape-to-text:t" inset="0,0,0,0">
+              <w:txbxContent>
+                <w:p>
+                  <w:pPr>
+                    <w:pStyle w:val="Bijschrift"/>
+                    <w:rPr>
+                      <w:noProof/>
+                    </w:rPr>
+                  </w:pPr>
+                  <w:proofErr w:type="spellStart"/>
+                  <w:r>
+                    <w:t>Figure</w:t>
+                  </w:r>
+                  <w:proofErr w:type="spellEnd"/>
+                  <w:r>
+                    <w:t xml:space="preserve"> </w:t>
+                  </w:r>
+                  <w:fldSimple w:instr=" SEQ Figure \* ARABIC ">
+                    <w:r>
+                      <w:rPr>
+                        <w:noProof/>
+                      </w:rPr>
+                      <w:t>3</w:t>
+                    </w:r>
+                  </w:fldSimple>
+                  <w:r>
+                    <w:t xml:space="preserve"> </w:t>
+                  </w:r>
+                  <w:proofErr w:type="spellStart"/>
+                  <w:r>
+                    <w:t>Dropout</w:t>
+                  </w:r>
+                  <w:proofErr w:type="spellEnd"/>
+                  <w:r>
+                    <w:t xml:space="preserve"> + </w:t>
+                  </w:r>
+                  <w:proofErr w:type="spellStart"/>
+                  <w:r>
+                    <w:t>regularisation</w:t>
+                  </w:r>
+                  <w:proofErr w:type="spellEnd"/>
+                </w:p>
+              </w:txbxContent>
+            </v:textbox>
+            <w10:wrap anchorx="margin"/>
+          </v:shape>
+        </w:pict>
       </w:r>
     </w:p>
     <w:p>
@@ -4171,19 +3902,2399 @@
     <w:p>
       <w:pPr>
         <w:rPr>
-          <w:lang w:val="en-GB"/>
-        </w:rPr>
-      </w:pPr>
-    </w:p>
-    <w:p>
-      <w:pPr>
-        <w:rPr>
-          <w:lang w:val="en-GB"/>
-        </w:rPr>
-      </w:pPr>
-    </w:p>
-    <w:p>
-      <w:pPr>
+          <w:b/>
+          <w:bCs/>
+          <w:lang w:val="en-GB"/>
+        </w:rPr>
+      </w:pPr>
+    </w:p>
+    <w:p>
+      <w:pPr>
+        <w:rPr>
+          <w:b/>
+          <w:bCs/>
+          <w:lang w:val="en-GB"/>
+        </w:rPr>
+      </w:pPr>
+      <w:r>
+        <w:rPr>
+          <w:b/>
+          <w:bCs/>
+          <w:lang w:val="en-GB"/>
+        </w:rPr>
+        <w:t>May 3th</w:t>
+      </w:r>
+    </w:p>
+    <w:p>
+      <w:pPr>
+        <w:rPr>
+          <w:lang w:val="en-GB"/>
+        </w:rPr>
+      </w:pPr>
+    </w:p>
+    <w:p>
+      <w:pPr>
+        <w:rPr>
+          <w:lang w:val="en-GB"/>
+        </w:rPr>
+      </w:pPr>
+      <w:r>
+        <w:rPr>
+          <w:lang w:val="en-GB"/>
+        </w:rPr>
+        <w:t>Final model trained</w:t>
+      </w:r>
+    </w:p>
+    <w:p>
+      <w:pPr>
+        <w:pStyle w:val="Lijstalinea"/>
+        <w:numPr>
+          <w:ilvl w:val="0"/>
+          <w:numId w:val="5"/>
+        </w:numPr>
+        <w:rPr>
+          <w:lang w:val="en-GB"/>
+        </w:rPr>
+      </w:pPr>
+      <w:r>
+        <w:rPr>
+          <w:lang w:val="en-GB"/>
+        </w:rPr>
+        <w:t>Model able to extract “other + vocals” from input mixture (aka removing drum + bass)</w:t>
+      </w:r>
+    </w:p>
+    <w:p>
+      <w:pPr>
+        <w:rPr>
+          <w:lang w:val="en-GB"/>
+        </w:rPr>
+      </w:pPr>
+    </w:p>
+    <w:p>
+      <w:pPr>
+        <w:rPr>
+          <w:lang w:val="en-GB"/>
+        </w:rPr>
+      </w:pPr>
+      <w:r>
+        <w:rPr>
+          <w:lang w:val="en-GB"/>
+        </w:rPr>
+        <w:t xml:space="preserve">Result spectrogram </w:t>
+      </w:r>
+    </w:p>
+    <w:p>
+      <w:pPr>
+        <w:rPr>
+          <w:lang w:val="en-GB"/>
+        </w:rPr>
+      </w:pPr>
+      <w:r>
+        <w:rPr>
+          <w:noProof/>
+          <w:lang w:val="en-GB"/>
+        </w:rPr>
+        <w:drawing>
+          <wp:inline distT="0" distB="0" distL="0" distR="0" wp14:anchorId="34B3A27E" wp14:editId="4332F64B">
+            <wp:extent cx="6341172" cy="1819275"/>
+            <wp:effectExtent l="0" t="0" r="2540" b="0"/>
+            <wp:docPr id="6" name="Afbeelding 6"/>
+            <wp:cNvGraphicFramePr>
+              <a:graphicFrameLocks xmlns:a="http://schemas.openxmlformats.org/drawingml/2006/main" noChangeAspect="1"/>
+            </wp:cNvGraphicFramePr>
+            <a:graphic xmlns:a="http://schemas.openxmlformats.org/drawingml/2006/main">
+              <a:graphicData uri="http://schemas.openxmlformats.org/drawingml/2006/picture">
+                <pic:pic xmlns:pic="http://schemas.openxmlformats.org/drawingml/2006/picture">
+                  <pic:nvPicPr>
+                    <pic:cNvPr id="0" name="Picture 1"/>
+                    <pic:cNvPicPr>
+                      <a:picLocks noChangeAspect="1" noChangeArrowheads="1"/>
+                    </pic:cNvPicPr>
+                  </pic:nvPicPr>
+                  <pic:blipFill>
+                    <a:blip r:embed="rId18" cstate="print">
+                      <a:extLst>
+                        <a:ext uri="{28A0092B-C50C-407E-A947-70E740481C1C}">
+                          <a14:useLocalDpi xmlns:a14="http://schemas.microsoft.com/office/drawing/2010/main" val="0"/>
+                        </a:ext>
+                      </a:extLst>
+                    </a:blip>
+                    <a:srcRect/>
+                    <a:stretch>
+                      <a:fillRect/>
+                    </a:stretch>
+                  </pic:blipFill>
+                  <pic:spPr bwMode="auto">
+                    <a:xfrm>
+                      <a:off x="0" y="0"/>
+                      <a:ext cx="6344916" cy="1820349"/>
+                    </a:xfrm>
+                    <a:prstGeom prst="rect">
+                      <a:avLst/>
+                    </a:prstGeom>
+                    <a:noFill/>
+                    <a:ln>
+                      <a:noFill/>
+                    </a:ln>
+                  </pic:spPr>
+                </pic:pic>
+              </a:graphicData>
+            </a:graphic>
+          </wp:inline>
+        </w:drawing>
+      </w:r>
+    </w:p>
+    <w:p>
+      <w:pPr>
+        <w:rPr>
+          <w:lang w:val="en-GB"/>
+        </w:rPr>
+      </w:pPr>
+      <w:r>
+        <w:rPr>
+          <w:noProof/>
+        </w:rPr>
+        <w:drawing>
+          <wp:anchor distT="0" distB="0" distL="114300" distR="114300" simplePos="0" relativeHeight="251675648" behindDoc="1" locked="0" layoutInCell="1" allowOverlap="1" wp14:anchorId="01A3BC7A" wp14:editId="079AD4A0">
+            <wp:simplePos x="0" y="0"/>
+            <wp:positionH relativeFrom="column">
+              <wp:posOffset>-242570</wp:posOffset>
+            </wp:positionH>
+            <wp:positionV relativeFrom="paragraph">
+              <wp:posOffset>328930</wp:posOffset>
+            </wp:positionV>
+            <wp:extent cx="5760720" cy="4345305"/>
+            <wp:effectExtent l="0" t="0" r="0" b="0"/>
+            <wp:wrapNone/>
+            <wp:docPr id="11" name="Afbeelding 11"/>
+            <wp:cNvGraphicFramePr>
+              <a:graphicFrameLocks xmlns:a="http://schemas.openxmlformats.org/drawingml/2006/main" noChangeAspect="1"/>
+            </wp:cNvGraphicFramePr>
+            <a:graphic xmlns:a="http://schemas.openxmlformats.org/drawingml/2006/main">
+              <a:graphicData uri="http://schemas.openxmlformats.org/drawingml/2006/picture">
+                <pic:pic xmlns:pic="http://schemas.openxmlformats.org/drawingml/2006/picture">
+                  <pic:nvPicPr>
+                    <pic:cNvPr id="1" name=""/>
+                    <pic:cNvPicPr/>
+                  </pic:nvPicPr>
+                  <pic:blipFill>
+                    <a:blip r:embed="rId19">
+                      <a:extLst>
+                        <a:ext uri="{28A0092B-C50C-407E-A947-70E740481C1C}">
+                          <a14:useLocalDpi xmlns:a14="http://schemas.microsoft.com/office/drawing/2010/main" val="0"/>
+                        </a:ext>
+                      </a:extLst>
+                    </a:blip>
+                    <a:stretch>
+                      <a:fillRect/>
+                    </a:stretch>
+                  </pic:blipFill>
+                  <pic:spPr>
+                    <a:xfrm>
+                      <a:off x="0" y="0"/>
+                      <a:ext cx="5760720" cy="4345305"/>
+                    </a:xfrm>
+                    <a:prstGeom prst="rect">
+                      <a:avLst/>
+                    </a:prstGeom>
+                  </pic:spPr>
+                </pic:pic>
+              </a:graphicData>
+            </a:graphic>
+            <wp14:sizeRelH relativeFrom="page">
+              <wp14:pctWidth>0</wp14:pctWidth>
+            </wp14:sizeRelH>
+            <wp14:sizeRelV relativeFrom="page">
+              <wp14:pctHeight>0</wp14:pctHeight>
+            </wp14:sizeRelV>
+          </wp:anchor>
+        </w:drawing>
+      </w:r>
+      <w:r>
+        <w:rPr>
+          <w:lang w:val="en-GB"/>
+        </w:rPr>
+        <w:t>Prediction</w:t>
+      </w:r>
+      <w:r>
+        <w:rPr>
+          <w:lang w:val="en-GB"/>
+        </w:rPr>
+        <w:tab/>
+      </w:r>
+      <w:r>
+        <w:rPr>
+          <w:lang w:val="en-GB"/>
+        </w:rPr>
+        <w:tab/>
+      </w:r>
+      <w:r>
+        <w:rPr>
+          <w:lang w:val="en-GB"/>
+        </w:rPr>
+        <w:tab/>
+      </w:r>
+      <w:r>
+        <w:rPr>
+          <w:lang w:val="en-GB"/>
+        </w:rPr>
+        <w:tab/>
+        <w:t xml:space="preserve">  target</w:t>
+      </w:r>
+      <w:r>
+        <w:rPr>
+          <w:lang w:val="en-GB"/>
+        </w:rPr>
+        <w:tab/>
+      </w:r>
+      <w:r>
+        <w:rPr>
+          <w:lang w:val="en-GB"/>
+        </w:rPr>
+        <w:tab/>
+      </w:r>
+      <w:r>
+        <w:rPr>
+          <w:lang w:val="en-GB"/>
+        </w:rPr>
+        <w:tab/>
+      </w:r>
+      <w:r>
+        <w:rPr>
+          <w:lang w:val="en-GB"/>
+        </w:rPr>
+        <w:tab/>
+      </w:r>
+      <w:r>
+        <w:rPr>
+          <w:lang w:val="en-GB"/>
+        </w:rPr>
+        <w:tab/>
+        <w:t xml:space="preserve"> mixture</w:t>
+      </w:r>
+    </w:p>
+    <w:p>
+      <w:pPr>
+        <w:rPr>
+          <w:lang w:val="en-GB"/>
+        </w:rPr>
+      </w:pPr>
+    </w:p>
+    <w:p>
+      <w:pPr>
+        <w:rPr>
+          <w:lang w:val="en-GB"/>
+        </w:rPr>
+      </w:pPr>
+    </w:p>
+    <w:p>
+      <w:pPr>
+        <w:rPr>
+          <w:lang w:val="en-GB"/>
+        </w:rPr>
+      </w:pPr>
+    </w:p>
+    <w:p>
+      <w:pPr>
+        <w:rPr>
+          <w:lang w:val="en-GB"/>
+        </w:rPr>
+      </w:pPr>
+    </w:p>
+    <w:p>
+      <w:pPr>
+        <w:rPr>
+          <w:lang w:val="en-GB"/>
+        </w:rPr>
+      </w:pPr>
+    </w:p>
+    <w:p>
+      <w:pPr>
+        <w:rPr>
+          <w:lang w:val="en-GB"/>
+        </w:rPr>
+      </w:pPr>
+    </w:p>
+    <w:p>
+      <w:pPr>
+        <w:rPr>
+          <w:lang w:val="en-GB"/>
+        </w:rPr>
+      </w:pPr>
+    </w:p>
+    <w:p>
+      <w:pPr>
+        <w:rPr>
+          <w:lang w:val="en-GB"/>
+        </w:rPr>
+      </w:pPr>
+    </w:p>
+    <w:p>
+      <w:pPr>
+        <w:rPr>
+          <w:lang w:val="en-GB"/>
+        </w:rPr>
+      </w:pPr>
+    </w:p>
+    <w:p>
+      <w:pPr>
+        <w:rPr>
+          <w:lang w:val="en-GB"/>
+        </w:rPr>
+      </w:pPr>
+    </w:p>
+    <w:p>
+      <w:pPr>
+        <w:rPr>
+          <w:lang w:val="en-GB"/>
+        </w:rPr>
+      </w:pPr>
+    </w:p>
+    <w:p>
+      <w:pPr>
+        <w:rPr>
+          <w:lang w:val="en-GB"/>
+        </w:rPr>
+      </w:pPr>
+    </w:p>
+    <w:p>
+      <w:pPr>
+        <w:rPr>
+          <w:lang w:val="en-GB"/>
+        </w:rPr>
+      </w:pPr>
+    </w:p>
+    <w:p>
+      <w:pPr>
+        <w:rPr>
+          <w:lang w:val="en-GB"/>
+        </w:rPr>
+      </w:pPr>
+    </w:p>
+    <w:p>
+      <w:pPr>
+        <w:rPr>
+          <w:b/>
+          <w:bCs/>
+          <w:lang w:val="en-GB"/>
+        </w:rPr>
+      </w:pPr>
+      <w:r>
+        <w:rPr>
+          <w:b/>
+          <w:bCs/>
+          <w:lang w:val="en-GB"/>
+        </w:rPr>
+        <w:lastRenderedPageBreak/>
+        <w:t>May 10th</w:t>
+      </w:r>
+    </w:p>
+    <w:p>
+      <w:pPr>
+        <w:rPr>
+          <w:lang w:val="en-GB"/>
+        </w:rPr>
+      </w:pPr>
+      <w:r>
+        <w:rPr>
+          <w:lang w:val="en-GB"/>
+        </w:rPr>
+        <w:t xml:space="preserve">Generalized code + </w:t>
+      </w:r>
+      <w:r>
+        <w:rPr>
+          <w:lang w:val="en-GB"/>
+        </w:rPr>
+        <w:t xml:space="preserve"> </w:t>
+      </w:r>
+      <w:r>
+        <w:rPr>
+          <w:lang w:val="en-GB"/>
+        </w:rPr>
+        <w:t xml:space="preserve">Evaluation </w:t>
+      </w:r>
+      <w:proofErr w:type="spellStart"/>
+      <w:r>
+        <w:rPr>
+          <w:lang w:val="en-GB"/>
+        </w:rPr>
+        <w:t>MusDB</w:t>
+      </w:r>
+      <w:proofErr w:type="spellEnd"/>
+      <w:r>
+        <w:rPr>
+          <w:lang w:val="en-GB"/>
+        </w:rPr>
+        <w:t xml:space="preserve"> +</w:t>
+      </w:r>
+      <w:r>
+        <w:rPr>
+          <w:lang w:val="en-GB"/>
+        </w:rPr>
+        <w:t xml:space="preserve"> Post Processing</w:t>
+      </w:r>
+    </w:p>
+    <w:p>
+      <w:pPr>
+        <w:rPr>
+          <w:lang w:val="en-GB"/>
+        </w:rPr>
+      </w:pPr>
+    </w:p>
+    <w:p>
+      <w:pPr>
+        <w:rPr>
+          <w:lang w:val="en-GB"/>
+        </w:rPr>
+      </w:pPr>
+      <w:r>
+        <w:rPr>
+          <w:lang w:val="en-GB"/>
+        </w:rPr>
+        <w:t>Generalized code</w:t>
+      </w:r>
+    </w:p>
+    <w:p>
+      <w:pPr>
+        <w:pStyle w:val="Lijstalinea"/>
+        <w:numPr>
+          <w:ilvl w:val="0"/>
+          <w:numId w:val="5"/>
+        </w:numPr>
+        <w:rPr>
+          <w:lang w:val="en-GB"/>
+        </w:rPr>
+      </w:pPr>
+      <w:r>
+        <w:rPr>
+          <w:lang w:val="en-GB"/>
+        </w:rPr>
+        <w:t xml:space="preserve">1 function allows us to put music files in ‘track input’ </w:t>
+      </w:r>
+    </w:p>
+    <w:p>
+      <w:pPr>
+        <w:pStyle w:val="Lijstalinea"/>
+        <w:numPr>
+          <w:ilvl w:val="1"/>
+          <w:numId w:val="5"/>
+        </w:numPr>
+        <w:rPr>
+          <w:lang w:val="en-GB"/>
+        </w:rPr>
+      </w:pPr>
+      <w:proofErr w:type="spellStart"/>
+      <w:r>
+        <w:rPr>
+          <w:lang w:val="en-GB"/>
+        </w:rPr>
+        <w:t>Separator.input_to_waveform</w:t>
+      </w:r>
+      <w:proofErr w:type="spellEnd"/>
+      <w:r>
+        <w:rPr>
+          <w:lang w:val="en-GB"/>
+        </w:rPr>
+        <w:t xml:space="preserve"> -&gt; converts all waveforms to prediction of model with or without post processing -&gt; very convenient!</w:t>
+      </w:r>
+    </w:p>
+    <w:p>
+      <w:pPr>
+        <w:pStyle w:val="Lijstalinea"/>
+        <w:numPr>
+          <w:ilvl w:val="1"/>
+          <w:numId w:val="5"/>
+        </w:numPr>
+        <w:rPr>
+          <w:lang w:val="en-GB"/>
+        </w:rPr>
+      </w:pPr>
+      <w:r>
+        <w:rPr>
+          <w:lang w:val="en-GB"/>
+        </w:rPr>
+        <w:t xml:space="preserve">Also </w:t>
+      </w:r>
+      <w:proofErr w:type="spellStart"/>
+      <w:r>
+        <w:rPr>
+          <w:lang w:val="en-GB"/>
+        </w:rPr>
+        <w:t>Separator.evaluate_MUSDB</w:t>
+      </w:r>
+      <w:proofErr w:type="spellEnd"/>
+      <w:r>
+        <w:rPr>
+          <w:lang w:val="en-GB"/>
+        </w:rPr>
+        <w:t xml:space="preserve"> evaluates whole </w:t>
+      </w:r>
+      <w:proofErr w:type="spellStart"/>
+      <w:r>
+        <w:rPr>
+          <w:lang w:val="en-GB"/>
+        </w:rPr>
+        <w:t>musdb</w:t>
+      </w:r>
+      <w:proofErr w:type="spellEnd"/>
+      <w:r>
+        <w:rPr>
+          <w:lang w:val="en-GB"/>
+        </w:rPr>
+        <w:t xml:space="preserve"> test set!</w:t>
+      </w:r>
+    </w:p>
+    <w:p>
+      <w:pPr>
+        <w:rPr>
+          <w:lang w:val="en-GB"/>
+        </w:rPr>
+      </w:pPr>
+    </w:p>
+    <w:p>
+      <w:pPr>
+        <w:rPr>
+          <w:lang w:val="en-GB"/>
+        </w:rPr>
+      </w:pPr>
+      <w:r>
+        <w:rPr>
+          <w:lang w:val="en-GB"/>
+        </w:rPr>
+        <w:t>Evaluation MUSDB TEST DATA</w:t>
+      </w:r>
+    </w:p>
+    <w:p>
+      <w:pPr>
+        <w:pStyle w:val="Lijstalinea"/>
+        <w:numPr>
+          <w:ilvl w:val="0"/>
+          <w:numId w:val="5"/>
+        </w:numPr>
+        <w:rPr>
+          <w:lang w:val="en-GB"/>
+        </w:rPr>
+      </w:pPr>
+      <w:r>
+        <w:rPr>
+          <w:lang w:val="en-GB"/>
+        </w:rPr>
+        <w:t>Computed both SDR and Mean Absolute error on whole MUSDB test set (50 songs)</w:t>
+      </w:r>
+    </w:p>
+    <w:p>
+      <w:pPr>
+        <w:pStyle w:val="Lijstalinea"/>
+        <w:numPr>
+          <w:ilvl w:val="0"/>
+          <w:numId w:val="5"/>
+        </w:numPr>
+        <w:rPr>
+          <w:lang w:val="en-GB"/>
+        </w:rPr>
+      </w:pPr>
+      <w:r>
+        <w:rPr>
+          <w:lang w:val="en-GB"/>
+        </w:rPr>
+        <w:t xml:space="preserve">generally good except for 1 outlier song (27) </w:t>
+      </w:r>
+    </w:p>
+    <w:p>
+      <w:pPr>
+        <w:pStyle w:val="Lijstalinea"/>
+        <w:numPr>
+          <w:ilvl w:val="1"/>
+          <w:numId w:val="5"/>
+        </w:numPr>
+        <w:rPr>
+          <w:lang w:val="en-GB"/>
+        </w:rPr>
+      </w:pPr>
+      <w:r>
+        <w:rPr>
+          <w:lang w:val="en-GB"/>
+        </w:rPr>
+        <w:t xml:space="preserve">this song is very </w:t>
+      </w:r>
+      <w:proofErr w:type="spellStart"/>
+      <w:r>
+        <w:rPr>
+          <w:lang w:val="en-GB"/>
+        </w:rPr>
+        <w:t>very</w:t>
+      </w:r>
+      <w:proofErr w:type="spellEnd"/>
+      <w:r>
+        <w:rPr>
+          <w:lang w:val="en-GB"/>
+        </w:rPr>
+        <w:t xml:space="preserve"> sparse in leftover sound</w:t>
+      </w:r>
+    </w:p>
+    <w:p>
+      <w:pPr>
+        <w:pStyle w:val="Lijstalinea"/>
+        <w:numPr>
+          <w:ilvl w:val="1"/>
+          <w:numId w:val="5"/>
+        </w:numPr>
+        <w:rPr>
+          <w:lang w:val="en-GB"/>
+        </w:rPr>
+      </w:pPr>
+      <w:r>
+        <w:rPr>
+          <w:lang w:val="en-GB"/>
+        </w:rPr>
+        <w:t>lots of what is in target song is delay of the main leftover sound (difficult), model goes silent</w:t>
+      </w:r>
+    </w:p>
+    <w:p>
+      <w:pPr>
+        <w:rPr>
+          <w:lang w:val="en-GB"/>
+        </w:rPr>
+      </w:pPr>
+      <w:r>
+        <w:rPr>
+          <w:noProof/>
+        </w:rPr>
+        <w:drawing>
+          <wp:anchor distT="0" distB="0" distL="114300" distR="114300" simplePos="0" relativeHeight="251648512" behindDoc="1" locked="0" layoutInCell="1" allowOverlap="1" wp14:anchorId="336F8724" wp14:editId="58A04233">
+            <wp:simplePos x="0" y="0"/>
+            <wp:positionH relativeFrom="column">
+              <wp:posOffset>-956310</wp:posOffset>
+            </wp:positionH>
+            <wp:positionV relativeFrom="paragraph">
+              <wp:posOffset>159385</wp:posOffset>
+            </wp:positionV>
+            <wp:extent cx="4000500" cy="3003436"/>
+            <wp:effectExtent l="0" t="0" r="0" b="0"/>
+            <wp:wrapNone/>
+            <wp:docPr id="17" name="Afbeelding 17"/>
+            <wp:cNvGraphicFramePr>
+              <a:graphicFrameLocks xmlns:a="http://schemas.openxmlformats.org/drawingml/2006/main" noChangeAspect="1"/>
+            </wp:cNvGraphicFramePr>
+            <a:graphic xmlns:a="http://schemas.openxmlformats.org/drawingml/2006/main">
+              <a:graphicData uri="http://schemas.openxmlformats.org/drawingml/2006/picture">
+                <pic:pic xmlns:pic="http://schemas.openxmlformats.org/drawingml/2006/picture">
+                  <pic:nvPicPr>
+                    <pic:cNvPr id="0" name="Picture 1"/>
+                    <pic:cNvPicPr>
+                      <a:picLocks noChangeAspect="1" noChangeArrowheads="1"/>
+                    </pic:cNvPicPr>
+                  </pic:nvPicPr>
+                  <pic:blipFill>
+                    <a:blip r:embed="rId20">
+                      <a:extLst>
+                        <a:ext uri="{28A0092B-C50C-407E-A947-70E740481C1C}">
+                          <a14:useLocalDpi xmlns:a14="http://schemas.microsoft.com/office/drawing/2010/main" val="0"/>
+                        </a:ext>
+                      </a:extLst>
+                    </a:blip>
+                    <a:srcRect/>
+                    <a:stretch>
+                      <a:fillRect/>
+                    </a:stretch>
+                  </pic:blipFill>
+                  <pic:spPr bwMode="auto">
+                    <a:xfrm>
+                      <a:off x="0" y="0"/>
+                      <a:ext cx="4000500" cy="3003436"/>
+                    </a:xfrm>
+                    <a:prstGeom prst="rect">
+                      <a:avLst/>
+                    </a:prstGeom>
+                    <a:noFill/>
+                    <a:ln>
+                      <a:noFill/>
+                    </a:ln>
+                  </pic:spPr>
+                </pic:pic>
+              </a:graphicData>
+            </a:graphic>
+            <wp14:sizeRelH relativeFrom="page">
+              <wp14:pctWidth>0</wp14:pctWidth>
+            </wp14:sizeRelH>
+            <wp14:sizeRelV relativeFrom="page">
+              <wp14:pctHeight>0</wp14:pctHeight>
+            </wp14:sizeRelV>
+          </wp:anchor>
+        </w:drawing>
+      </w:r>
+      <w:r>
+        <w:rPr>
+          <w:noProof/>
+        </w:rPr>
+        <w:drawing>
+          <wp:anchor distT="0" distB="0" distL="114300" distR="114300" simplePos="0" relativeHeight="251653632" behindDoc="1" locked="0" layoutInCell="1" allowOverlap="1" wp14:anchorId="17187B5E" wp14:editId="21417AA6">
+            <wp:simplePos x="0" y="0"/>
+            <wp:positionH relativeFrom="column">
+              <wp:posOffset>2672715</wp:posOffset>
+            </wp:positionH>
+            <wp:positionV relativeFrom="paragraph">
+              <wp:posOffset>100965</wp:posOffset>
+            </wp:positionV>
+            <wp:extent cx="3981450" cy="2989159"/>
+            <wp:effectExtent l="0" t="0" r="0" b="0"/>
+            <wp:wrapNone/>
+            <wp:docPr id="18" name="Afbeelding 18"/>
+            <wp:cNvGraphicFramePr>
+              <a:graphicFrameLocks xmlns:a="http://schemas.openxmlformats.org/drawingml/2006/main" noChangeAspect="1"/>
+            </wp:cNvGraphicFramePr>
+            <a:graphic xmlns:a="http://schemas.openxmlformats.org/drawingml/2006/main">
+              <a:graphicData uri="http://schemas.openxmlformats.org/drawingml/2006/picture">
+                <pic:pic xmlns:pic="http://schemas.openxmlformats.org/drawingml/2006/picture">
+                  <pic:nvPicPr>
+                    <pic:cNvPr id="0" name="Picture 3"/>
+                    <pic:cNvPicPr>
+                      <a:picLocks noChangeAspect="1" noChangeArrowheads="1"/>
+                    </pic:cNvPicPr>
+                  </pic:nvPicPr>
+                  <pic:blipFill>
+                    <a:blip r:embed="rId21">
+                      <a:extLst>
+                        <a:ext uri="{28A0092B-C50C-407E-A947-70E740481C1C}">
+                          <a14:useLocalDpi xmlns:a14="http://schemas.microsoft.com/office/drawing/2010/main" val="0"/>
+                        </a:ext>
+                      </a:extLst>
+                    </a:blip>
+                    <a:srcRect/>
+                    <a:stretch>
+                      <a:fillRect/>
+                    </a:stretch>
+                  </pic:blipFill>
+                  <pic:spPr bwMode="auto">
+                    <a:xfrm>
+                      <a:off x="0" y="0"/>
+                      <a:ext cx="3981450" cy="2989159"/>
+                    </a:xfrm>
+                    <a:prstGeom prst="rect">
+                      <a:avLst/>
+                    </a:prstGeom>
+                    <a:noFill/>
+                    <a:ln>
+                      <a:noFill/>
+                    </a:ln>
+                  </pic:spPr>
+                </pic:pic>
+              </a:graphicData>
+            </a:graphic>
+            <wp14:sizeRelH relativeFrom="page">
+              <wp14:pctWidth>0</wp14:pctWidth>
+            </wp14:sizeRelH>
+            <wp14:sizeRelV relativeFrom="page">
+              <wp14:pctHeight>0</wp14:pctHeight>
+            </wp14:sizeRelV>
+          </wp:anchor>
+        </w:drawing>
+      </w:r>
+    </w:p>
+    <w:p>
+      <w:pPr>
+        <w:rPr>
+          <w:lang w:val="en-GB"/>
+        </w:rPr>
+      </w:pPr>
+    </w:p>
+    <w:p>
+      <w:pPr>
+        <w:rPr>
+          <w:lang w:val="en-GB"/>
+        </w:rPr>
+      </w:pPr>
+    </w:p>
+    <w:p>
+      <w:pPr>
+        <w:rPr>
+          <w:lang w:val="en-GB"/>
+        </w:rPr>
+      </w:pPr>
+    </w:p>
+    <w:p>
+      <w:pPr>
+        <w:rPr>
+          <w:lang w:val="en-GB"/>
+        </w:rPr>
+      </w:pPr>
+    </w:p>
+    <w:p>
+      <w:pPr>
+        <w:rPr>
+          <w:lang w:val="en-GB"/>
+        </w:rPr>
+      </w:pPr>
+    </w:p>
+    <w:p>
+      <w:pPr>
+        <w:rPr>
+          <w:lang w:val="en-GB"/>
+        </w:rPr>
+      </w:pPr>
+    </w:p>
+    <w:p>
+      <w:pPr>
+        <w:rPr>
+          <w:lang w:val="en-GB"/>
+        </w:rPr>
+      </w:pPr>
+    </w:p>
+    <w:p>
+      <w:pPr>
+        <w:rPr>
+          <w:lang w:val="en-GB"/>
+        </w:rPr>
+      </w:pPr>
+    </w:p>
+    <w:p>
+      <w:pPr>
+        <w:rPr>
+          <w:lang w:val="en-GB"/>
+        </w:rPr>
+      </w:pPr>
+    </w:p>
+    <w:p>
+      <w:pPr>
+        <w:rPr>
+          <w:lang w:val="en-GB"/>
+        </w:rPr>
+      </w:pPr>
+    </w:p>
+    <w:p>
+      <w:pPr>
+        <w:rPr>
+          <w:lang w:val="en-GB"/>
+        </w:rPr>
+      </w:pPr>
+    </w:p>
+    <w:p>
+      <w:pPr>
+        <w:rPr>
+          <w:lang w:val="en-GB"/>
+        </w:rPr>
+      </w:pPr>
+      <w:r>
+        <w:rPr>
+          <w:noProof/>
+        </w:rPr>
+        <w:drawing>
+          <wp:anchor distT="0" distB="0" distL="114300" distR="114300" simplePos="0" relativeHeight="251671040" behindDoc="1" locked="0" layoutInCell="1" allowOverlap="1" wp14:anchorId="6940201F" wp14:editId="123179D4">
+            <wp:simplePos x="0" y="0"/>
+            <wp:positionH relativeFrom="column">
+              <wp:posOffset>2982092</wp:posOffset>
+            </wp:positionH>
+            <wp:positionV relativeFrom="paragraph">
+              <wp:posOffset>195798</wp:posOffset>
+            </wp:positionV>
+            <wp:extent cx="3036498" cy="2279630"/>
+            <wp:effectExtent l="0" t="0" r="0" b="0"/>
+            <wp:wrapNone/>
+            <wp:docPr id="30" name="Afbeelding 30"/>
+            <wp:cNvGraphicFramePr>
+              <a:graphicFrameLocks xmlns:a="http://schemas.openxmlformats.org/drawingml/2006/main" noChangeAspect="1"/>
+            </wp:cNvGraphicFramePr>
+            <a:graphic xmlns:a="http://schemas.openxmlformats.org/drawingml/2006/main">
+              <a:graphicData uri="http://schemas.openxmlformats.org/drawingml/2006/picture">
+                <pic:pic xmlns:pic="http://schemas.openxmlformats.org/drawingml/2006/picture">
+                  <pic:nvPicPr>
+                    <pic:cNvPr id="0" name="Picture 17"/>
+                    <pic:cNvPicPr>
+                      <a:picLocks noChangeAspect="1" noChangeArrowheads="1"/>
+                    </pic:cNvPicPr>
+                  </pic:nvPicPr>
+                  <pic:blipFill>
+                    <a:blip r:embed="rId22">
+                      <a:extLst>
+                        <a:ext uri="{28A0092B-C50C-407E-A947-70E740481C1C}">
+                          <a14:useLocalDpi xmlns:a14="http://schemas.microsoft.com/office/drawing/2010/main" val="0"/>
+                        </a:ext>
+                      </a:extLst>
+                    </a:blip>
+                    <a:srcRect/>
+                    <a:stretch>
+                      <a:fillRect/>
+                    </a:stretch>
+                  </pic:blipFill>
+                  <pic:spPr bwMode="auto">
+                    <a:xfrm>
+                      <a:off x="0" y="0"/>
+                      <a:ext cx="3038375" cy="2281039"/>
+                    </a:xfrm>
+                    <a:prstGeom prst="rect">
+                      <a:avLst/>
+                    </a:prstGeom>
+                    <a:noFill/>
+                    <a:ln>
+                      <a:noFill/>
+                    </a:ln>
+                  </pic:spPr>
+                </pic:pic>
+              </a:graphicData>
+            </a:graphic>
+            <wp14:sizeRelH relativeFrom="page">
+              <wp14:pctWidth>0</wp14:pctWidth>
+            </wp14:sizeRelH>
+            <wp14:sizeRelV relativeFrom="page">
+              <wp14:pctHeight>0</wp14:pctHeight>
+            </wp14:sizeRelV>
+          </wp:anchor>
+        </w:drawing>
+      </w:r>
+      <w:r>
+        <w:rPr>
+          <w:noProof/>
+        </w:rPr>
+        <w:drawing>
+          <wp:anchor distT="0" distB="0" distL="114300" distR="114300" simplePos="0" relativeHeight="251663872" behindDoc="1" locked="0" layoutInCell="1" allowOverlap="1" wp14:anchorId="3E984ED0" wp14:editId="2BDD7200">
+            <wp:simplePos x="0" y="0"/>
+            <wp:positionH relativeFrom="column">
+              <wp:posOffset>-555146</wp:posOffset>
+            </wp:positionH>
+            <wp:positionV relativeFrom="paragraph">
+              <wp:posOffset>103853</wp:posOffset>
+            </wp:positionV>
+            <wp:extent cx="3159768" cy="2372264"/>
+            <wp:effectExtent l="0" t="0" r="0" b="0"/>
+            <wp:wrapNone/>
+            <wp:docPr id="29" name="Afbeelding 29"/>
+            <wp:cNvGraphicFramePr>
+              <a:graphicFrameLocks xmlns:a="http://schemas.openxmlformats.org/drawingml/2006/main" noChangeAspect="1"/>
+            </wp:cNvGraphicFramePr>
+            <a:graphic xmlns:a="http://schemas.openxmlformats.org/drawingml/2006/main">
+              <a:graphicData uri="http://schemas.openxmlformats.org/drawingml/2006/picture">
+                <pic:pic xmlns:pic="http://schemas.openxmlformats.org/drawingml/2006/picture">
+                  <pic:nvPicPr>
+                    <pic:cNvPr id="0" name="Picture 15"/>
+                    <pic:cNvPicPr>
+                      <a:picLocks noChangeAspect="1" noChangeArrowheads="1"/>
+                    </pic:cNvPicPr>
+                  </pic:nvPicPr>
+                  <pic:blipFill>
+                    <a:blip r:embed="rId23">
+                      <a:extLst>
+                        <a:ext uri="{28A0092B-C50C-407E-A947-70E740481C1C}">
+                          <a14:useLocalDpi xmlns:a14="http://schemas.microsoft.com/office/drawing/2010/main" val="0"/>
+                        </a:ext>
+                      </a:extLst>
+                    </a:blip>
+                    <a:srcRect/>
+                    <a:stretch>
+                      <a:fillRect/>
+                    </a:stretch>
+                  </pic:blipFill>
+                  <pic:spPr bwMode="auto">
+                    <a:xfrm>
+                      <a:off x="0" y="0"/>
+                      <a:ext cx="3159768" cy="2372264"/>
+                    </a:xfrm>
+                    <a:prstGeom prst="rect">
+                      <a:avLst/>
+                    </a:prstGeom>
+                    <a:noFill/>
+                    <a:ln>
+                      <a:noFill/>
+                    </a:ln>
+                  </pic:spPr>
+                </pic:pic>
+              </a:graphicData>
+            </a:graphic>
+            <wp14:sizeRelH relativeFrom="page">
+              <wp14:pctWidth>0</wp14:pctWidth>
+            </wp14:sizeRelH>
+            <wp14:sizeRelV relativeFrom="page">
+              <wp14:pctHeight>0</wp14:pctHeight>
+            </wp14:sizeRelV>
+          </wp:anchor>
+        </w:drawing>
+      </w:r>
+    </w:p>
+    <w:p>
+      <w:pPr>
+        <w:rPr>
+          <w:lang w:val="en-GB"/>
+        </w:rPr>
+      </w:pPr>
+    </w:p>
+    <w:p>
+      <w:pPr>
+        <w:rPr>
+          <w:lang w:val="en-GB"/>
+        </w:rPr>
+      </w:pPr>
+    </w:p>
+    <w:p>
+      <w:pPr>
+        <w:rPr>
+          <w:lang w:val="en-GB"/>
+        </w:rPr>
+      </w:pPr>
+    </w:p>
+    <w:p>
+      <w:pPr>
+        <w:rPr>
+          <w:lang w:val="en-GB"/>
+        </w:rPr>
+      </w:pPr>
+    </w:p>
+    <w:p>
+      <w:pPr>
+        <w:rPr>
+          <w:lang w:val="en-GB"/>
+        </w:rPr>
+      </w:pPr>
+    </w:p>
+    <w:p>
+      <w:pPr>
+        <w:rPr>
+          <w:lang w:val="en-GB"/>
+        </w:rPr>
+      </w:pPr>
+    </w:p>
+    <w:p>
+      <w:pPr>
+        <w:rPr>
+          <w:lang w:val="en-GB"/>
+        </w:rPr>
+      </w:pPr>
+      <w:r>
+        <w:rPr>
+          <w:lang w:val="en-GB"/>
+        </w:rPr>
+        <w:lastRenderedPageBreak/>
+        <w:t xml:space="preserve">Example mixture predict target in MUSDB </w:t>
+      </w:r>
+    </w:p>
+    <w:p>
+      <w:pPr>
+        <w:pStyle w:val="Lijstalinea"/>
+        <w:numPr>
+          <w:ilvl w:val="0"/>
+          <w:numId w:val="5"/>
+        </w:numPr>
+        <w:rPr>
+          <w:lang w:val="en-GB"/>
+        </w:rPr>
+      </w:pPr>
+      <w:r>
+        <w:rPr>
+          <w:lang w:val="en-GB"/>
+        </w:rPr>
+        <w:t>often does it job, but NOT without ERROR!</w:t>
+      </w:r>
+    </w:p>
+    <w:p>
+      <w:pPr>
+        <w:rPr>
+          <w:lang w:val="en-GB"/>
+        </w:rPr>
+      </w:pPr>
+    </w:p>
+    <w:p>
+      <w:pPr>
+        <w:rPr>
+          <w:lang w:val="en-GB"/>
+        </w:rPr>
+      </w:pPr>
+      <w:r>
+        <w:rPr>
+          <w:noProof/>
+          <w:lang w:val="en-GB"/>
+        </w:rPr>
+        <w:drawing>
+          <wp:anchor distT="0" distB="0" distL="114300" distR="114300" simplePos="0" relativeHeight="251709952" behindDoc="1" locked="0" layoutInCell="1" allowOverlap="1" wp14:anchorId="1BED43E0" wp14:editId="364B81CE">
+            <wp:simplePos x="0" y="0"/>
+            <wp:positionH relativeFrom="column">
+              <wp:posOffset>-4445</wp:posOffset>
+            </wp:positionH>
+            <wp:positionV relativeFrom="paragraph">
+              <wp:posOffset>-4445</wp:posOffset>
+            </wp:positionV>
+            <wp:extent cx="5760720" cy="5486400"/>
+            <wp:effectExtent l="0" t="0" r="0" b="0"/>
+            <wp:wrapNone/>
+            <wp:docPr id="19" name="Afbeelding 19"/>
+            <wp:cNvGraphicFramePr>
+              <a:graphicFrameLocks xmlns:a="http://schemas.openxmlformats.org/drawingml/2006/main" noChangeAspect="1"/>
+            </wp:cNvGraphicFramePr>
+            <a:graphic xmlns:a="http://schemas.openxmlformats.org/drawingml/2006/main">
+              <a:graphicData uri="http://schemas.openxmlformats.org/drawingml/2006/picture">
+                <pic:pic xmlns:pic="http://schemas.openxmlformats.org/drawingml/2006/picture">
+                  <pic:nvPicPr>
+                    <pic:cNvPr id="0" name="Picture 5"/>
+                    <pic:cNvPicPr>
+                      <a:picLocks noChangeAspect="1" noChangeArrowheads="1"/>
+                    </pic:cNvPicPr>
+                  </pic:nvPicPr>
+                  <pic:blipFill>
+                    <a:blip r:embed="rId24" cstate="print">
+                      <a:extLst>
+                        <a:ext uri="{28A0092B-C50C-407E-A947-70E740481C1C}">
+                          <a14:useLocalDpi xmlns:a14="http://schemas.microsoft.com/office/drawing/2010/main" val="0"/>
+                        </a:ext>
+                      </a:extLst>
+                    </a:blip>
+                    <a:srcRect/>
+                    <a:stretch>
+                      <a:fillRect/>
+                    </a:stretch>
+                  </pic:blipFill>
+                  <pic:spPr bwMode="auto">
+                    <a:xfrm>
+                      <a:off x="0" y="0"/>
+                      <a:ext cx="5760720" cy="5486400"/>
+                    </a:xfrm>
+                    <a:prstGeom prst="rect">
+                      <a:avLst/>
+                    </a:prstGeom>
+                    <a:noFill/>
+                    <a:ln>
+                      <a:noFill/>
+                    </a:ln>
+                  </pic:spPr>
+                </pic:pic>
+              </a:graphicData>
+            </a:graphic>
+            <wp14:sizeRelH relativeFrom="page">
+              <wp14:pctWidth>0</wp14:pctWidth>
+            </wp14:sizeRelH>
+            <wp14:sizeRelV relativeFrom="page">
+              <wp14:pctHeight>0</wp14:pctHeight>
+            </wp14:sizeRelV>
+          </wp:anchor>
+        </w:drawing>
+      </w:r>
+    </w:p>
+    <w:p>
+      <w:pPr>
+        <w:rPr>
+          <w:lang w:val="en-GB"/>
+        </w:rPr>
+      </w:pPr>
+    </w:p>
+    <w:p>
+      <w:pPr>
+        <w:rPr>
+          <w:lang w:val="en-GB"/>
+        </w:rPr>
+      </w:pPr>
+    </w:p>
+    <w:p>
+      <w:pPr>
+        <w:rPr>
+          <w:lang w:val="en-GB"/>
+        </w:rPr>
+      </w:pPr>
+    </w:p>
+    <w:p>
+      <w:pPr>
+        <w:rPr>
+          <w:lang w:val="en-GB"/>
+        </w:rPr>
+      </w:pPr>
+    </w:p>
+    <w:p>
+      <w:pPr>
+        <w:rPr>
+          <w:lang w:val="en-GB"/>
+        </w:rPr>
+      </w:pPr>
+    </w:p>
+    <w:p>
+      <w:pPr>
+        <w:rPr>
+          <w:lang w:val="en-GB"/>
+        </w:rPr>
+      </w:pPr>
+    </w:p>
+    <w:p>
+      <w:pPr>
+        <w:rPr>
+          <w:lang w:val="en-GB"/>
+        </w:rPr>
+      </w:pPr>
+    </w:p>
+    <w:p>
+      <w:pPr>
+        <w:rPr>
+          <w:lang w:val="en-GB"/>
+        </w:rPr>
+      </w:pPr>
+    </w:p>
+    <w:p>
+      <w:pPr>
+        <w:rPr>
+          <w:lang w:val="en-GB"/>
+        </w:rPr>
+      </w:pPr>
+    </w:p>
+    <w:p>
+      <w:pPr>
+        <w:rPr>
+          <w:lang w:val="en-GB"/>
+        </w:rPr>
+      </w:pPr>
+    </w:p>
+    <w:p>
+      <w:pPr>
+        <w:rPr>
+          <w:lang w:val="en-GB"/>
+        </w:rPr>
+      </w:pPr>
+    </w:p>
+    <w:p>
+      <w:pPr>
+        <w:rPr>
+          <w:lang w:val="en-GB"/>
+        </w:rPr>
+      </w:pPr>
+    </w:p>
+    <w:p>
+      <w:pPr>
+        <w:rPr>
+          <w:lang w:val="en-GB"/>
+        </w:rPr>
+      </w:pPr>
+    </w:p>
+    <w:p>
+      <w:pPr>
+        <w:rPr>
+          <w:lang w:val="en-GB"/>
+        </w:rPr>
+      </w:pPr>
+    </w:p>
+    <w:p>
+      <w:pPr>
+        <w:rPr>
+          <w:lang w:val="en-GB"/>
+        </w:rPr>
+      </w:pPr>
+    </w:p>
+    <w:p>
+      <w:pPr>
+        <w:rPr>
+          <w:lang w:val="en-GB"/>
+        </w:rPr>
+      </w:pPr>
+    </w:p>
+    <w:p>
+      <w:pPr>
+        <w:rPr>
+          <w:lang w:val="en-GB"/>
+        </w:rPr>
+      </w:pPr>
+    </w:p>
+    <w:p>
+      <w:pPr>
+        <w:rPr>
+          <w:lang w:val="en-GB"/>
+        </w:rPr>
+      </w:pPr>
+    </w:p>
+    <w:p>
+      <w:pPr>
+        <w:rPr>
+          <w:lang w:val="en-GB"/>
+        </w:rPr>
+      </w:pPr>
+    </w:p>
+    <w:p>
+      <w:pPr>
+        <w:rPr>
+          <w:lang w:val="en-GB"/>
+        </w:rPr>
+      </w:pPr>
+      <w:r>
+        <w:rPr>
+          <w:lang w:val="en-GB"/>
+        </w:rPr>
+        <w:t>In dataset it was quite consistently occurring that 0-5500 frequency range had biggest amplitudes (-40DB to 0 DB) and everything above was around -60DB To -80DB.</w:t>
+      </w:r>
+    </w:p>
+    <w:p>
+      <w:pPr>
+        <w:rPr>
+          <w:lang w:val="en-GB"/>
+        </w:rPr>
+      </w:pPr>
+      <w:r>
+        <w:rPr>
+          <w:noProof/>
+          <w:lang w:val="en-GB"/>
+        </w:rPr>
+        <w:drawing>
+          <wp:inline distT="0" distB="0" distL="0" distR="0" wp14:anchorId="4CCC7631" wp14:editId="5ADF0EE4">
+            <wp:extent cx="5753100" cy="1800225"/>
+            <wp:effectExtent l="0" t="0" r="0" b="0"/>
+            <wp:docPr id="23" name="Afbeelding 23"/>
+            <wp:cNvGraphicFramePr>
+              <a:graphicFrameLocks xmlns:a="http://schemas.openxmlformats.org/drawingml/2006/main" noChangeAspect="1"/>
+            </wp:cNvGraphicFramePr>
+            <a:graphic xmlns:a="http://schemas.openxmlformats.org/drawingml/2006/main">
+              <a:graphicData uri="http://schemas.openxmlformats.org/drawingml/2006/picture">
+                <pic:pic xmlns:pic="http://schemas.openxmlformats.org/drawingml/2006/picture">
+                  <pic:nvPicPr>
+                    <pic:cNvPr id="0" name="Picture 8"/>
+                    <pic:cNvPicPr>
+                      <a:picLocks noChangeAspect="1" noChangeArrowheads="1"/>
+                    </pic:cNvPicPr>
+                  </pic:nvPicPr>
+                  <pic:blipFill>
+                    <a:blip r:embed="rId25" cstate="print">
+                      <a:extLst>
+                        <a:ext uri="{28A0092B-C50C-407E-A947-70E740481C1C}">
+                          <a14:useLocalDpi xmlns:a14="http://schemas.microsoft.com/office/drawing/2010/main" val="0"/>
+                        </a:ext>
+                      </a:extLst>
+                    </a:blip>
+                    <a:srcRect/>
+                    <a:stretch>
+                      <a:fillRect/>
+                    </a:stretch>
+                  </pic:blipFill>
+                  <pic:spPr bwMode="auto">
+                    <a:xfrm>
+                      <a:off x="0" y="0"/>
+                      <a:ext cx="5753100" cy="1800225"/>
+                    </a:xfrm>
+                    <a:prstGeom prst="rect">
+                      <a:avLst/>
+                    </a:prstGeom>
+                    <a:noFill/>
+                    <a:ln>
+                      <a:noFill/>
+                    </a:ln>
+                  </pic:spPr>
+                </pic:pic>
+              </a:graphicData>
+            </a:graphic>
+          </wp:inline>
+        </w:drawing>
+      </w:r>
+    </w:p>
+    <w:p>
+      <w:pPr>
+        <w:rPr>
+          <w:lang w:val="en-GB"/>
+        </w:rPr>
+      </w:pPr>
+      <w:r>
+        <w:rPr>
+          <w:lang w:val="en-GB"/>
+        </w:rPr>
+        <w:lastRenderedPageBreak/>
+        <w:t>Post Processing</w:t>
+      </w:r>
+    </w:p>
+    <w:p>
+      <w:pPr>
+        <w:rPr>
+          <w:lang w:val="en-GB"/>
+        </w:rPr>
+      </w:pPr>
+    </w:p>
+    <w:p>
+      <w:pPr>
+        <w:pStyle w:val="Geenafstand"/>
+        <w:rPr>
+          <w:lang w:val="en-GB"/>
+        </w:rPr>
+      </w:pPr>
+      <w:r>
+        <w:rPr>
+          <w:lang w:val="en-GB"/>
+        </w:rPr>
+        <w:t>After careful listening to multiple songs from MUSDB + Other inference songs:</w:t>
+      </w:r>
+    </w:p>
+    <w:p>
+      <w:pPr>
+        <w:pStyle w:val="Geenafstand"/>
+        <w:numPr>
+          <w:ilvl w:val="0"/>
+          <w:numId w:val="5"/>
+        </w:numPr>
+        <w:rPr>
+          <w:lang w:val="en-GB"/>
+        </w:rPr>
+      </w:pPr>
+      <w:r>
+        <w:rPr>
+          <w:lang w:val="en-GB"/>
+        </w:rPr>
+        <w:t xml:space="preserve">Frequencies &gt; 5500 were often times interpreted as </w:t>
+      </w:r>
+      <w:r>
+        <w:rPr>
+          <w:lang w:val="en-GB"/>
+        </w:rPr>
+        <w:t xml:space="preserve">just </w:t>
+      </w:r>
+      <w:r>
+        <w:rPr>
+          <w:b/>
+          <w:bCs/>
+          <w:lang w:val="en-GB"/>
+        </w:rPr>
+        <w:t>noise</w:t>
+      </w:r>
+      <w:r>
+        <w:rPr>
+          <w:lang w:val="en-GB"/>
+        </w:rPr>
+        <w:t xml:space="preserve"> of high percussion</w:t>
+      </w:r>
+      <w:r>
+        <w:rPr>
+          <w:lang w:val="en-GB"/>
+        </w:rPr>
+        <w:t>/</w:t>
+      </w:r>
+      <w:r>
+        <w:rPr>
+          <w:b/>
+          <w:bCs/>
+          <w:lang w:val="en-GB"/>
+        </w:rPr>
+        <w:t>overtones</w:t>
+      </w:r>
+    </w:p>
+    <w:p>
+      <w:pPr>
+        <w:rPr>
+          <w:lang w:val="en-GB"/>
+        </w:rPr>
+      </w:pPr>
+    </w:p>
+    <w:p>
+      <w:pPr>
+        <w:rPr>
+          <w:lang w:val="en-GB"/>
+        </w:rPr>
+      </w:pPr>
+      <w:r>
+        <w:rPr>
+          <w:lang w:val="en-GB"/>
+        </w:rPr>
+        <w:t xml:space="preserve">Therefore implemented post processing that only focussed on these </w:t>
+      </w:r>
+      <w:r>
+        <w:rPr>
+          <w:lang w:val="en-GB"/>
+        </w:rPr>
+        <w:t>frequencies &lt; 5500</w:t>
+      </w:r>
+    </w:p>
+    <w:p>
+      <w:pPr>
+        <w:pStyle w:val="Lijstalinea"/>
+        <w:numPr>
+          <w:ilvl w:val="0"/>
+          <w:numId w:val="5"/>
+        </w:numPr>
+        <w:rPr>
+          <w:lang w:val="en-GB"/>
+        </w:rPr>
+      </w:pPr>
+      <w:r>
+        <w:rPr>
+          <w:lang w:val="en-GB"/>
+        </w:rPr>
+        <w:t xml:space="preserve">Overall SDR decreased (for some songs it even increased due to almost </w:t>
+      </w:r>
+      <w:proofErr w:type="spellStart"/>
+      <w:r>
+        <w:rPr>
+          <w:lang w:val="en-GB"/>
+        </w:rPr>
+        <w:t>unhearable</w:t>
+      </w:r>
+      <w:proofErr w:type="spellEnd"/>
+      <w:r>
+        <w:rPr>
+          <w:lang w:val="en-GB"/>
+        </w:rPr>
+        <w:t xml:space="preserve"> artefacts in high frequency range </w:t>
+      </w:r>
+      <w:r>
+        <w:rPr>
+          <w:lang w:val="en-GB"/>
+        </w:rPr>
+        <w:t xml:space="preserve">BUT human judgement was </w:t>
+      </w:r>
+      <w:r>
+        <w:rPr>
+          <w:b/>
+          <w:bCs/>
+          <w:lang w:val="en-GB"/>
+        </w:rPr>
+        <w:t>WAY</w:t>
+      </w:r>
+      <w:r>
+        <w:rPr>
+          <w:lang w:val="en-GB"/>
+        </w:rPr>
+        <w:t xml:space="preserve"> better!</w:t>
+      </w:r>
+    </w:p>
+    <w:p>
+      <w:pPr>
+        <w:pStyle w:val="Lijstalinea"/>
+        <w:numPr>
+          <w:ilvl w:val="0"/>
+          <w:numId w:val="5"/>
+        </w:numPr>
+        <w:rPr>
+          <w:lang w:val="en-GB"/>
+        </w:rPr>
+      </w:pPr>
+      <w:r>
+        <w:rPr>
+          <w:lang w:val="en-GB"/>
+        </w:rPr>
+        <w:t>In target these</w:t>
+      </w:r>
+      <w:r>
+        <w:rPr>
+          <w:lang w:val="en-GB"/>
+        </w:rPr>
+        <w:t xml:space="preserve"> high</w:t>
+      </w:r>
+      <w:r>
+        <w:rPr>
+          <w:lang w:val="en-GB"/>
+        </w:rPr>
+        <w:t xml:space="preserve"> frequencies</w:t>
+      </w:r>
+      <w:r>
+        <w:rPr>
+          <w:lang w:val="en-GB"/>
+        </w:rPr>
+        <w:t xml:space="preserve"> &gt;5500 </w:t>
+      </w:r>
+      <w:r>
+        <w:rPr>
+          <w:lang w:val="en-GB"/>
+        </w:rPr>
+        <w:t xml:space="preserve"> mostly contain </w:t>
+      </w:r>
+    </w:p>
+    <w:p>
+      <w:pPr>
+        <w:pStyle w:val="Lijstalinea"/>
+        <w:numPr>
+          <w:ilvl w:val="1"/>
+          <w:numId w:val="5"/>
+        </w:numPr>
+        <w:rPr>
+          <w:lang w:val="en-GB"/>
+        </w:rPr>
+      </w:pPr>
+      <w:r>
+        <w:rPr>
+          <w:lang w:val="en-GB"/>
+        </w:rPr>
+        <w:t>breathing from voices, or highest frequencies (</w:t>
+      </w:r>
+      <w:r>
+        <w:rPr>
+          <w:b/>
+          <w:bCs/>
+          <w:lang w:val="en-GB"/>
+        </w:rPr>
+        <w:t>overtones</w:t>
+      </w:r>
+      <w:r>
+        <w:rPr>
+          <w:lang w:val="en-GB"/>
+        </w:rPr>
+        <w:t xml:space="preserve">) of certain piano/guitar </w:t>
+      </w:r>
+    </w:p>
+    <w:p>
+      <w:pPr>
+        <w:pStyle w:val="Lijstalinea"/>
+        <w:numPr>
+          <w:ilvl w:val="1"/>
+          <w:numId w:val="5"/>
+        </w:numPr>
+        <w:rPr>
+          <w:b/>
+          <w:bCs/>
+          <w:lang w:val="en-GB"/>
+        </w:rPr>
+      </w:pPr>
+      <w:r>
+        <w:rPr>
+          <w:lang w:val="en-GB"/>
+        </w:rPr>
+        <w:t>I</w:t>
+      </w:r>
+      <w:r>
+        <w:rPr>
+          <w:lang w:val="en-GB"/>
+        </w:rPr>
+        <w:t xml:space="preserve"> have </w:t>
+      </w:r>
+      <w:r>
+        <w:rPr>
+          <w:lang w:val="en-GB"/>
+        </w:rPr>
+        <w:t xml:space="preserve">an </w:t>
+      </w:r>
+      <w:r>
+        <w:rPr>
+          <w:lang w:val="en-GB"/>
+        </w:rPr>
+        <w:t>example of</w:t>
+      </w:r>
+      <w:r>
+        <w:rPr>
+          <w:lang w:val="en-GB"/>
+        </w:rPr>
+        <w:t xml:space="preserve"> piano -&gt; </w:t>
+      </w:r>
+      <w:r>
+        <w:rPr>
+          <w:b/>
+          <w:bCs/>
+          <w:lang w:val="en-GB"/>
+        </w:rPr>
+        <w:t xml:space="preserve">that’s not what makes a piano a piano  </w:t>
+      </w:r>
+    </w:p>
+    <w:p>
+      <w:pPr>
+        <w:rPr>
+          <w:lang w:val="en-GB"/>
+        </w:rPr>
+      </w:pPr>
+      <w:r>
+        <w:rPr>
+          <w:lang w:val="en-GB"/>
+        </w:rPr>
+        <w:t>The algorithm</w:t>
+      </w:r>
+    </w:p>
+    <w:p>
+      <w:pPr>
+        <w:pStyle w:val="Lijstalinea"/>
+        <w:numPr>
+          <w:ilvl w:val="0"/>
+          <w:numId w:val="5"/>
+        </w:numPr>
+        <w:rPr>
+          <w:lang w:val="en-GB"/>
+        </w:rPr>
+      </w:pPr>
+      <w:r>
+        <w:rPr>
+          <w:lang w:val="en-GB"/>
+        </w:rPr>
+        <w:t>Break wall limiter on all frequencies &gt; 5500</w:t>
+      </w:r>
+    </w:p>
+    <w:p>
+      <w:pPr>
+        <w:pStyle w:val="Lijstalinea"/>
+        <w:numPr>
+          <w:ilvl w:val="0"/>
+          <w:numId w:val="5"/>
+        </w:numPr>
+        <w:rPr>
+          <w:lang w:val="en-GB"/>
+        </w:rPr>
+      </w:pPr>
+      <w:r>
+        <w:rPr>
+          <w:lang w:val="en-GB"/>
+        </w:rPr>
+        <w:t xml:space="preserve">All frequencies </w:t>
+      </w:r>
+      <w:r>
+        <w:rPr>
+          <w:lang w:val="en-GB"/>
+        </w:rPr>
+        <w:t xml:space="preserve">(also below 5500) </w:t>
+      </w:r>
+      <w:r>
+        <w:rPr>
+          <w:lang w:val="en-GB"/>
+        </w:rPr>
+        <w:t xml:space="preserve">softer than -40DB are removed in 0-5500 frequency range </w:t>
+      </w:r>
+    </w:p>
+    <w:p>
+      <w:pPr>
+        <w:pStyle w:val="Lijstalinea"/>
+        <w:numPr>
+          <w:ilvl w:val="1"/>
+          <w:numId w:val="5"/>
+        </w:numPr>
+        <w:rPr>
+          <w:lang w:val="en-GB"/>
+        </w:rPr>
+      </w:pPr>
+      <w:r>
+        <w:rPr>
+          <w:lang w:val="en-GB"/>
+        </w:rPr>
+        <w:t>This removed most leftover artefacts from very soft drums!</w:t>
+      </w:r>
+    </w:p>
+    <w:p>
+      <w:pPr>
+        <w:pStyle w:val="Lijstalinea"/>
+        <w:numPr>
+          <w:ilvl w:val="0"/>
+          <w:numId w:val="5"/>
+        </w:numPr>
+        <w:rPr>
+          <w:lang w:val="en-GB"/>
+        </w:rPr>
+      </w:pPr>
+      <w:r>
+        <w:rPr>
+          <w:lang w:val="en-GB"/>
+        </w:rPr>
+        <w:t xml:space="preserve">Also experimented with converting to mp3 -&gt; this sort of worked but still noise -&gt; this was better because neural network actually predicted the drums/bass as </w:t>
+      </w:r>
+      <w:r>
+        <w:rPr>
+          <w:b/>
+          <w:bCs/>
+          <w:lang w:val="en-GB"/>
+        </w:rPr>
+        <w:t>low(er)</w:t>
+      </w:r>
+      <w:r>
+        <w:rPr>
+          <w:lang w:val="en-GB"/>
+        </w:rPr>
+        <w:t xml:space="preserve"> </w:t>
+      </w:r>
+      <w:r>
+        <w:rPr>
+          <w:b/>
+          <w:bCs/>
+          <w:lang w:val="en-GB"/>
+        </w:rPr>
+        <w:t>amplitudes</w:t>
+      </w:r>
+      <w:r>
+        <w:rPr>
+          <w:lang w:val="en-GB"/>
+        </w:rPr>
+        <w:t xml:space="preserve"> but simple not -80DB -&gt; this completely removes all noise!</w:t>
+      </w:r>
+    </w:p>
+    <w:p>
+      <w:pPr>
+        <w:rPr>
+          <w:lang w:val="en-GB"/>
+        </w:rPr>
+      </w:pPr>
+      <w:r>
+        <w:rPr>
+          <w:noProof/>
+        </w:rPr>
+        <w:drawing>
+          <wp:inline distT="0" distB="0" distL="0" distR="0" wp14:anchorId="2F979353" wp14:editId="64FBB2A3">
+            <wp:extent cx="5760720" cy="520700"/>
+            <wp:effectExtent l="0" t="0" r="0" b="0"/>
+            <wp:docPr id="26" name="Afbeelding 26"/>
+            <wp:cNvGraphicFramePr>
+              <a:graphicFrameLocks xmlns:a="http://schemas.openxmlformats.org/drawingml/2006/main" noChangeAspect="1"/>
+            </wp:cNvGraphicFramePr>
+            <a:graphic xmlns:a="http://schemas.openxmlformats.org/drawingml/2006/main">
+              <a:graphicData uri="http://schemas.openxmlformats.org/drawingml/2006/picture">
+                <pic:pic xmlns:pic="http://schemas.openxmlformats.org/drawingml/2006/picture">
+                  <pic:nvPicPr>
+                    <pic:cNvPr id="1" name=""/>
+                    <pic:cNvPicPr/>
+                  </pic:nvPicPr>
+                  <pic:blipFill>
+                    <a:blip r:embed="rId26"/>
+                    <a:stretch>
+                      <a:fillRect/>
+                    </a:stretch>
+                  </pic:blipFill>
+                  <pic:spPr>
+                    <a:xfrm>
+                      <a:off x="0" y="0"/>
+                      <a:ext cx="5760720" cy="520700"/>
+                    </a:xfrm>
+                    <a:prstGeom prst="rect">
+                      <a:avLst/>
+                    </a:prstGeom>
+                  </pic:spPr>
+                </pic:pic>
+              </a:graphicData>
+            </a:graphic>
+          </wp:inline>
+        </w:drawing>
+      </w:r>
+    </w:p>
+    <w:p>
+      <w:pPr>
+        <w:rPr>
+          <w:lang w:val="en-GB"/>
+        </w:rPr>
+      </w:pPr>
+    </w:p>
+    <w:p>
+      <w:pPr>
+        <w:rPr>
+          <w:lang w:val="en-GB"/>
+        </w:rPr>
+      </w:pPr>
+      <w:r>
+        <w:rPr>
+          <w:lang w:val="en-GB"/>
+        </w:rPr>
+        <w:t>Goal is to use at least 2, but probably a total of 3 models for instrument classification testing</w:t>
+      </w:r>
+    </w:p>
+    <w:p>
+      <w:pPr>
+        <w:pStyle w:val="Lijstalinea"/>
+        <w:numPr>
+          <w:ilvl w:val="0"/>
+          <w:numId w:val="7"/>
+        </w:numPr>
+        <w:rPr>
+          <w:lang w:val="en-GB"/>
+        </w:rPr>
+      </w:pPr>
+      <w:r>
+        <w:rPr>
+          <w:lang w:val="en-GB"/>
+        </w:rPr>
+        <w:t>Base model</w:t>
+      </w:r>
+    </w:p>
+    <w:p>
+      <w:pPr>
+        <w:pStyle w:val="Lijstalinea"/>
+        <w:numPr>
+          <w:ilvl w:val="0"/>
+          <w:numId w:val="7"/>
+        </w:numPr>
+        <w:rPr>
+          <w:lang w:val="en-GB"/>
+        </w:rPr>
+      </w:pPr>
+      <w:r>
+        <w:rPr>
+          <w:lang w:val="en-GB"/>
+        </w:rPr>
+        <w:t>Raw Neural network output model</w:t>
+      </w:r>
+    </w:p>
+    <w:p>
+      <w:pPr>
+        <w:pStyle w:val="Lijstalinea"/>
+        <w:numPr>
+          <w:ilvl w:val="0"/>
+          <w:numId w:val="7"/>
+        </w:numPr>
+        <w:rPr>
+          <w:lang w:val="en-GB"/>
+        </w:rPr>
+      </w:pPr>
+      <w:r>
+        <w:rPr>
+          <w:lang w:val="en-GB"/>
+        </w:rPr>
+        <w:t xml:space="preserve">Post processed network output model (based on what humans find nice (only ~200-5500 </w:t>
+      </w:r>
+      <w:proofErr w:type="spellStart"/>
+      <w:r>
+        <w:rPr>
+          <w:lang w:val="en-GB"/>
+        </w:rPr>
+        <w:t>hz</w:t>
+      </w:r>
+      <w:proofErr w:type="spellEnd"/>
+      <w:r>
+        <w:rPr>
+          <w:lang w:val="en-GB"/>
+        </w:rPr>
+        <w:t xml:space="preserve">) rest too many artefacts (best human judge score) (see image for </w:t>
+      </w:r>
+      <w:proofErr w:type="spellStart"/>
+      <w:r>
+        <w:rPr>
+          <w:lang w:val="en-GB"/>
+        </w:rPr>
+        <w:t>sdr</w:t>
+      </w:r>
+      <w:proofErr w:type="spellEnd"/>
+      <w:r>
+        <w:rPr>
+          <w:lang w:val="en-GB"/>
+        </w:rPr>
+        <w:t xml:space="preserve"> score)</w:t>
+      </w:r>
+    </w:p>
+    <w:p>
+      <w:pPr>
+        <w:rPr>
+          <w:lang w:val="en-GB"/>
+        </w:rPr>
+      </w:pPr>
+    </w:p>
+    <w:p>
+      <w:pPr>
+        <w:rPr>
+          <w:lang w:val="en-GB"/>
+        </w:rPr>
+      </w:pPr>
+      <w:r>
+        <w:rPr>
+          <w:noProof/>
+        </w:rPr>
+        <w:drawing>
+          <wp:anchor distT="0" distB="0" distL="114300" distR="114300" simplePos="0" relativeHeight="251694592" behindDoc="1" locked="0" layoutInCell="1" allowOverlap="1" wp14:anchorId="079FAA1C" wp14:editId="47AD77AE">
+            <wp:simplePos x="0" y="0"/>
+            <wp:positionH relativeFrom="column">
+              <wp:posOffset>3910330</wp:posOffset>
+            </wp:positionH>
+            <wp:positionV relativeFrom="paragraph">
+              <wp:posOffset>216535</wp:posOffset>
+            </wp:positionV>
+            <wp:extent cx="2634484" cy="1977896"/>
+            <wp:effectExtent l="0" t="0" r="0" b="0"/>
+            <wp:wrapNone/>
+            <wp:docPr id="27" name="Afbeelding 27"/>
+            <wp:cNvGraphicFramePr>
+              <a:graphicFrameLocks xmlns:a="http://schemas.openxmlformats.org/drawingml/2006/main" noChangeAspect="1"/>
+            </wp:cNvGraphicFramePr>
+            <a:graphic xmlns:a="http://schemas.openxmlformats.org/drawingml/2006/main">
+              <a:graphicData uri="http://schemas.openxmlformats.org/drawingml/2006/picture">
+                <pic:pic xmlns:pic="http://schemas.openxmlformats.org/drawingml/2006/picture">
+                  <pic:nvPicPr>
+                    <pic:cNvPr id="0" name="Picture 11"/>
+                    <pic:cNvPicPr>
+                      <a:picLocks noChangeAspect="1" noChangeArrowheads="1"/>
+                    </pic:cNvPicPr>
+                  </pic:nvPicPr>
+                  <pic:blipFill>
+                    <a:blip r:embed="rId27" cstate="print">
+                      <a:extLst>
+                        <a:ext uri="{28A0092B-C50C-407E-A947-70E740481C1C}">
+                          <a14:useLocalDpi xmlns:a14="http://schemas.microsoft.com/office/drawing/2010/main" val="0"/>
+                        </a:ext>
+                      </a:extLst>
+                    </a:blip>
+                    <a:srcRect/>
+                    <a:stretch>
+                      <a:fillRect/>
+                    </a:stretch>
+                  </pic:blipFill>
+                  <pic:spPr bwMode="auto">
+                    <a:xfrm>
+                      <a:off x="0" y="0"/>
+                      <a:ext cx="2636510" cy="1979417"/>
+                    </a:xfrm>
+                    <a:prstGeom prst="rect">
+                      <a:avLst/>
+                    </a:prstGeom>
+                    <a:noFill/>
+                    <a:ln>
+                      <a:noFill/>
+                    </a:ln>
+                  </pic:spPr>
+                </pic:pic>
+              </a:graphicData>
+            </a:graphic>
+            <wp14:sizeRelH relativeFrom="page">
+              <wp14:pctWidth>0</wp14:pctWidth>
+            </wp14:sizeRelH>
+            <wp14:sizeRelV relativeFrom="page">
+              <wp14:pctHeight>0</wp14:pctHeight>
+            </wp14:sizeRelV>
+          </wp:anchor>
+        </w:drawing>
+      </w:r>
+      <w:r>
+        <w:rPr>
+          <w:noProof/>
+        </w:rPr>
+        <w:drawing>
+          <wp:anchor distT="0" distB="0" distL="114300" distR="114300" simplePos="0" relativeHeight="251707904" behindDoc="1" locked="0" layoutInCell="1" allowOverlap="1" wp14:anchorId="63993D8C" wp14:editId="4DA98ECC">
+            <wp:simplePos x="0" y="0"/>
+            <wp:positionH relativeFrom="column">
+              <wp:posOffset>1452880</wp:posOffset>
+            </wp:positionH>
+            <wp:positionV relativeFrom="paragraph">
+              <wp:posOffset>182923</wp:posOffset>
+            </wp:positionV>
+            <wp:extent cx="2619375" cy="1966552"/>
+            <wp:effectExtent l="0" t="0" r="0" b="0"/>
+            <wp:wrapNone/>
+            <wp:docPr id="28" name="Afbeelding 28"/>
+            <wp:cNvGraphicFramePr>
+              <a:graphicFrameLocks xmlns:a="http://schemas.openxmlformats.org/drawingml/2006/main" noChangeAspect="1"/>
+            </wp:cNvGraphicFramePr>
+            <a:graphic xmlns:a="http://schemas.openxmlformats.org/drawingml/2006/main">
+              <a:graphicData uri="http://schemas.openxmlformats.org/drawingml/2006/picture">
+                <pic:pic xmlns:pic="http://schemas.openxmlformats.org/drawingml/2006/picture">
+                  <pic:nvPicPr>
+                    <pic:cNvPr id="0" name="Picture 13"/>
+                    <pic:cNvPicPr>
+                      <a:picLocks noChangeAspect="1" noChangeArrowheads="1"/>
+                    </pic:cNvPicPr>
+                  </pic:nvPicPr>
+                  <pic:blipFill>
+                    <a:blip r:embed="rId28" cstate="print">
+                      <a:extLst>
+                        <a:ext uri="{28A0092B-C50C-407E-A947-70E740481C1C}">
+                          <a14:useLocalDpi xmlns:a14="http://schemas.microsoft.com/office/drawing/2010/main" val="0"/>
+                        </a:ext>
+                      </a:extLst>
+                    </a:blip>
+                    <a:srcRect/>
+                    <a:stretch>
+                      <a:fillRect/>
+                    </a:stretch>
+                  </pic:blipFill>
+                  <pic:spPr bwMode="auto">
+                    <a:xfrm>
+                      <a:off x="0" y="0"/>
+                      <a:ext cx="2623155" cy="1969390"/>
+                    </a:xfrm>
+                    <a:prstGeom prst="rect">
+                      <a:avLst/>
+                    </a:prstGeom>
+                    <a:noFill/>
+                    <a:ln>
+                      <a:noFill/>
+                    </a:ln>
+                  </pic:spPr>
+                </pic:pic>
+              </a:graphicData>
+            </a:graphic>
+            <wp14:sizeRelH relativeFrom="page">
+              <wp14:pctWidth>0</wp14:pctWidth>
+            </wp14:sizeRelH>
+            <wp14:sizeRelV relativeFrom="page">
+              <wp14:pctHeight>0</wp14:pctHeight>
+            </wp14:sizeRelV>
+          </wp:anchor>
+        </w:drawing>
+      </w:r>
+      <w:r>
+        <w:rPr>
+          <w:noProof/>
+        </w:rPr>
+        <w:drawing>
+          <wp:anchor distT="0" distB="0" distL="114300" distR="114300" simplePos="0" relativeHeight="251655680" behindDoc="1" locked="0" layoutInCell="1" allowOverlap="1" wp14:anchorId="0C2E8B63" wp14:editId="6EBF2B85">
+            <wp:simplePos x="0" y="0"/>
+            <wp:positionH relativeFrom="column">
+              <wp:posOffset>-784860</wp:posOffset>
+            </wp:positionH>
+            <wp:positionV relativeFrom="paragraph">
+              <wp:posOffset>306070</wp:posOffset>
+            </wp:positionV>
+            <wp:extent cx="2419350" cy="1795134"/>
+            <wp:effectExtent l="0" t="0" r="0" b="0"/>
+            <wp:wrapNone/>
+            <wp:docPr id="24" name="Afbeelding 24"/>
+            <wp:cNvGraphicFramePr>
+              <a:graphicFrameLocks xmlns:a="http://schemas.openxmlformats.org/drawingml/2006/main" noChangeAspect="1"/>
+            </wp:cNvGraphicFramePr>
+            <a:graphic xmlns:a="http://schemas.openxmlformats.org/drawingml/2006/main">
+              <a:graphicData uri="http://schemas.openxmlformats.org/drawingml/2006/picture">
+                <pic:pic xmlns:pic="http://schemas.openxmlformats.org/drawingml/2006/picture">
+                  <pic:nvPicPr>
+                    <pic:cNvPr id="1" name=""/>
+                    <pic:cNvPicPr/>
+                  </pic:nvPicPr>
+                  <pic:blipFill>
+                    <a:blip r:embed="rId29" cstate="print">
+                      <a:extLst>
+                        <a:ext uri="{28A0092B-C50C-407E-A947-70E740481C1C}">
+                          <a14:useLocalDpi xmlns:a14="http://schemas.microsoft.com/office/drawing/2010/main" val="0"/>
+                        </a:ext>
+                      </a:extLst>
+                    </a:blip>
+                    <a:stretch>
+                      <a:fillRect/>
+                    </a:stretch>
+                  </pic:blipFill>
+                  <pic:spPr>
+                    <a:xfrm>
+                      <a:off x="0" y="0"/>
+                      <a:ext cx="2419350" cy="1795134"/>
+                    </a:xfrm>
+                    <a:prstGeom prst="rect">
+                      <a:avLst/>
+                    </a:prstGeom>
+                  </pic:spPr>
+                </pic:pic>
+              </a:graphicData>
+            </a:graphic>
+            <wp14:sizeRelH relativeFrom="page">
+              <wp14:pctWidth>0</wp14:pctWidth>
+            </wp14:sizeRelH>
+            <wp14:sizeRelV relativeFrom="page">
+              <wp14:pctHeight>0</wp14:pctHeight>
+            </wp14:sizeRelV>
+          </wp:anchor>
+        </w:drawing>
+      </w:r>
+      <w:r>
+        <w:rPr>
+          <w:lang w:val="en-GB"/>
+        </w:rPr>
+        <w:t>Post Processing on certain tracks (otherwise drum artefact frequencies are removed!)</w:t>
+      </w:r>
+    </w:p>
+    <w:p>
+      <w:pPr>
+        <w:rPr>
+          <w:lang w:val="en-GB"/>
+        </w:rPr>
+      </w:pPr>
+    </w:p>
+    <w:p>
+      <w:pPr>
+        <w:rPr>
+          <w:lang w:val="en-GB"/>
+        </w:rPr>
+      </w:pPr>
+    </w:p>
+    <w:p>
+      <w:pPr>
+        <w:rPr>
+          <w:lang w:val="en-GB"/>
+        </w:rPr>
+      </w:pPr>
+    </w:p>
+    <w:p>
+      <w:pPr>
+        <w:rPr>
+          <w:lang w:val="en-GB"/>
+        </w:rPr>
+      </w:pPr>
+    </w:p>
+    <w:p>
+      <w:pPr>
+        <w:rPr>
+          <w:lang w:val="en-GB"/>
+        </w:rPr>
+      </w:pPr>
+    </w:p>
+    <w:p>
+      <w:pPr>
+        <w:rPr>
+          <w:lang w:val="en-GB"/>
+        </w:rPr>
+      </w:pPr>
+    </w:p>
+    <w:p>
+      <w:pPr>
+        <w:rPr>
+          <w:lang w:val="en-GB"/>
+        </w:rPr>
+      </w:pPr>
+    </w:p>
+    <w:p>
+      <w:pPr>
+        <w:rPr>
+          <w:lang w:val="en-GB"/>
+        </w:rPr>
+      </w:pPr>
+    </w:p>
+    <w:p>
+      <w:pPr>
+        <w:rPr>
+          <w:lang w:val="en-GB"/>
+        </w:rPr>
+      </w:pPr>
+    </w:p>
+    <w:p>
+      <w:pPr>
+        <w:rPr>
+          <w:lang w:val="en-GB"/>
+        </w:rPr>
+      </w:pPr>
+    </w:p>
+    <w:p>
+      <w:pPr>
+        <w:rPr>
+          <w:b/>
+          <w:bCs/>
+          <w:lang w:val="en-GB"/>
+        </w:rPr>
+      </w:pPr>
+      <w:r>
+        <w:rPr>
+          <w:b/>
+          <w:bCs/>
+          <w:lang w:val="en-GB"/>
+        </w:rPr>
+        <w:t>Goal for next time is:</w:t>
+      </w:r>
+    </w:p>
+    <w:p>
+      <w:pPr>
+        <w:pStyle w:val="Lijstalinea"/>
+        <w:numPr>
+          <w:ilvl w:val="0"/>
+          <w:numId w:val="5"/>
+        </w:numPr>
+        <w:rPr>
+          <w:lang w:val="en-GB"/>
+        </w:rPr>
+      </w:pPr>
+      <w:r>
+        <w:rPr>
+          <w:lang w:val="en-GB"/>
+        </w:rPr>
+        <w:t>Download whole IRMAS dataset (train + test) -&gt; only got parts right now</w:t>
+      </w:r>
+    </w:p>
+    <w:p>
+      <w:pPr>
+        <w:pStyle w:val="Lijstalinea"/>
+        <w:numPr>
+          <w:ilvl w:val="0"/>
+          <w:numId w:val="5"/>
+        </w:numPr>
+        <w:rPr>
+          <w:lang w:val="en-GB"/>
+        </w:rPr>
+      </w:pPr>
+      <w:r>
+        <w:rPr>
+          <w:lang w:val="en-GB"/>
+        </w:rPr>
+        <w:t>Generate 2 extra versions of IRMAS dataset (prediction and prediction + post processing)</w:t>
+      </w:r>
+    </w:p>
+    <w:p>
+      <w:pPr>
+        <w:pStyle w:val="Lijstalinea"/>
+        <w:rPr>
+          <w:lang w:val="en-GB"/>
+        </w:rPr>
+      </w:pPr>
+      <w:r>
+        <w:rPr>
+          <w:lang w:val="en-GB"/>
+        </w:rPr>
+        <w:t>So that we have BASE dataset and compare it with two generated datasets</w:t>
+      </w:r>
+    </w:p>
+    <w:p>
+      <w:pPr>
+        <w:pStyle w:val="Lijstalinea"/>
+        <w:numPr>
+          <w:ilvl w:val="0"/>
+          <w:numId w:val="5"/>
+        </w:numPr>
+        <w:rPr>
+          <w:lang w:val="en-GB"/>
+        </w:rPr>
+      </w:pPr>
+      <w:r>
+        <w:rPr>
+          <w:lang w:val="en-GB"/>
+        </w:rPr>
+        <w:t>Figure out how to do Multiclass classification</w:t>
+      </w:r>
+    </w:p>
+    <w:p>
+      <w:pPr>
+        <w:pStyle w:val="Lijstalinea"/>
+        <w:numPr>
+          <w:ilvl w:val="0"/>
+          <w:numId w:val="5"/>
+        </w:numPr>
+        <w:rPr>
+          <w:lang w:val="en-GB"/>
+        </w:rPr>
+      </w:pPr>
+      <w:r>
+        <w:rPr>
+          <w:lang w:val="en-GB"/>
+        </w:rPr>
+        <w:t>F1 Accuracy Precision Recall will be metrics -&gt; how does it work with more than 1 predictions</w:t>
+      </w:r>
+    </w:p>
+    <w:p>
+      <w:pPr>
+        <w:pStyle w:val="Lijstalinea"/>
+        <w:numPr>
+          <w:ilvl w:val="0"/>
+          <w:numId w:val="5"/>
+        </w:numPr>
+        <w:rPr>
+          <w:lang w:val="en-GB"/>
+        </w:rPr>
+      </w:pPr>
+      <w:r>
+        <w:rPr>
+          <w:lang w:val="en-GB"/>
+        </w:rPr>
+        <w:t>Train set is 3 seconds, test set is 5-20 sec -&gt; how to make logic for what predictions are</w:t>
+      </w:r>
+    </w:p>
+    <w:p>
+      <w:pPr>
+        <w:pStyle w:val="Lijstalinea"/>
+        <w:numPr>
+          <w:ilvl w:val="0"/>
+          <w:numId w:val="5"/>
+        </w:numPr>
+        <w:rPr>
+          <w:lang w:val="en-GB"/>
+        </w:rPr>
+      </w:pPr>
+      <w:r>
+        <w:rPr>
+          <w:lang w:val="en-GB"/>
+        </w:rPr>
+        <w:t>Highly likely that I will train new model</w:t>
+      </w:r>
+    </w:p>
+    <w:p>
+      <w:pPr>
+        <w:pStyle w:val="Lijstalinea"/>
+        <w:numPr>
+          <w:ilvl w:val="0"/>
+          <w:numId w:val="5"/>
+        </w:numPr>
+        <w:rPr>
+          <w:lang w:val="en-GB"/>
+        </w:rPr>
+      </w:pPr>
+      <w:r>
+        <w:rPr>
+          <w:lang w:val="en-GB"/>
+        </w:rPr>
+        <w:t xml:space="preserve">If Leftover time -&gt; Attempt Transfer learning (freezing autoencoder) -&gt; </w:t>
+      </w:r>
+      <w:r>
+        <w:rPr>
+          <w:b/>
+          <w:bCs/>
+          <w:lang w:val="en-GB"/>
+        </w:rPr>
+        <w:t>probably will not work due to skip connections</w:t>
+      </w:r>
+      <w:r>
+        <w:rPr>
+          <w:lang w:val="en-GB"/>
+        </w:rPr>
+        <w:t>, model does not have to learn much for pieces it can just copy, only learned how to adjust bass   / drums -&gt; not necessarily instruments</w:t>
+      </w:r>
+    </w:p>
+    <w:p>
+      <w:pPr>
+        <w:ind w:left="360"/>
         <w:rPr>
           <w:lang w:val="en-GB"/>
         </w:rPr>
@@ -4200,7 +6311,7 @@
 </file>
 
 <file path=word/numbering.xml><?xml version="1.0" encoding="utf-8"?>
-<w:numbering xmlns:wpc="http://schemas.microsoft.com/office/word/2010/wordprocessingCanvas" xmlns:cx="http://schemas.microsoft.com/office/drawing/2014/chartex" xmlns:cx1="http://schemas.microsoft.com/office/drawing/2015/9/8/chartex" xmlns:cx2="http://schemas.microsoft.com/office/drawing/2015/10/21/chartex" xmlns:cx3="http://schemas.microsoft.com/office/drawing/2016/5/9/chartex" xmlns:cx4="http://schemas.microsoft.com/office/drawing/2016/5/10/chartex" xmlns:cx5="http://schemas.microsoft.com/office/drawing/2016/5/11/chartex" xmlns:cx6="http://schemas.microsoft.com/office/drawing/2016/5/12/chartex" xmlns:cx7="http://schemas.microsoft.com/office/drawing/2016/5/13/chartex" xmlns:cx8="http://schemas.microsoft.com/office/drawing/2016/5/14/chartex" xmlns:mc="http://schemas.openxmlformats.org/markup-compatibility/2006" xmlns:aink="http://schemas.microsoft.com/office/drawing/2016/ink" xmlns:am3d="http://schemas.microsoft.com/office/drawing/2017/model3d" xmlns:o="urn:schemas-microsoft-com:office:office" xmlns:r="http://schemas.openxmlformats.org/officeDocument/2006/relationships" xmlns:m="http://schemas.openxmlformats.org/officeDocument/2006/math" xmlns:v="urn:schemas-microsoft-com:vml" xmlns:wp14="http://schemas.microsoft.com/office/word/2010/wordprocessingDrawing" xmlns:wp="http://schemas.openxmlformats.org/drawingml/2006/wordprocessingDrawing" xmlns:w10="urn:schemas-microsoft-com:office:word" xmlns:w="http://schemas.openxmlformats.org/wordprocessingml/2006/main" xmlns:w14="http://schemas.microsoft.com/office/word/2010/wordml" xmlns:w15="http://schemas.microsoft.com/office/word/2012/wordml" xmlns:w16cex="http://schemas.microsoft.com/office/word/2018/wordml/cex" xmlns:w16cid="http://schemas.microsoft.com/office/word/2016/wordml/cid" xmlns:w16="http://schemas.microsoft.com/office/word/2018/wordml" xmlns:w16sdtdh="http://schemas.microsoft.com/office/word/2020/wordml/sdtdatahash" xmlns:w16se="http://schemas.microsoft.com/office/word/2015/wordml/symex" xmlns:wpg="http://schemas.microsoft.com/office/word/2010/wordprocessingGroup" xmlns:wpi="http://schemas.microsoft.com/office/word/2010/wordprocessingInk" xmlns:wne="http://schemas.microsoft.com/office/word/2006/wordml" xmlns:wps="http://schemas.microsoft.com/office/word/2010/wordprocessingShape" mc:Ignorable="w14 w15 w16se w16cid w16 w16cex w16sdtdh wp14">
+<w:numbering xmlns:wpc="http://schemas.microsoft.com/office/word/2010/wordprocessingCanvas" xmlns:cx="http://schemas.microsoft.com/office/drawing/2014/chartex" xmlns:cx1="http://schemas.microsoft.com/office/drawing/2015/9/8/chartex" xmlns:cx2="http://schemas.microsoft.com/office/drawing/2015/10/21/chartex" xmlns:cx3="http://schemas.microsoft.com/office/drawing/2016/5/9/chartex" xmlns:cx4="http://schemas.microsoft.com/office/drawing/2016/5/10/chartex" xmlns:cx5="http://schemas.microsoft.com/office/drawing/2016/5/11/chartex" xmlns:cx6="http://schemas.microsoft.com/office/drawing/2016/5/12/chartex" xmlns:cx7="http://schemas.microsoft.com/office/drawing/2016/5/13/chartex" xmlns:cx8="http://schemas.microsoft.com/office/drawing/2016/5/14/chartex" xmlns:mc="http://schemas.openxmlformats.org/markup-compatibility/2006" xmlns:aink="http://schemas.microsoft.com/office/drawing/2016/ink" xmlns:am3d="http://schemas.microsoft.com/office/drawing/2017/model3d" xmlns:o="urn:schemas-microsoft-com:office:office" xmlns:oel="http://schemas.microsoft.com/office/2019/extlst" xmlns:r="http://schemas.openxmlformats.org/officeDocument/2006/relationships" xmlns:m="http://schemas.openxmlformats.org/officeDocument/2006/math" xmlns:v="urn:schemas-microsoft-com:vml" xmlns:wp14="http://schemas.microsoft.com/office/word/2010/wordprocessingDrawing" xmlns:wp="http://schemas.openxmlformats.org/drawingml/2006/wordprocessingDrawing" xmlns:w10="urn:schemas-microsoft-com:office:word" xmlns:w="http://schemas.openxmlformats.org/wordprocessingml/2006/main" xmlns:w14="http://schemas.microsoft.com/office/word/2010/wordml" xmlns:w15="http://schemas.microsoft.com/office/word/2012/wordml" xmlns:w16cex="http://schemas.microsoft.com/office/word/2018/wordml/cex" xmlns:w16cid="http://schemas.microsoft.com/office/word/2016/wordml/cid" xmlns:w16="http://schemas.microsoft.com/office/word/2018/wordml" xmlns:w16sdtdh="http://schemas.microsoft.com/office/word/2020/wordml/sdtdatahash" xmlns:w16se="http://schemas.microsoft.com/office/word/2015/wordml/symex" xmlns:wpg="http://schemas.microsoft.com/office/word/2010/wordprocessingGroup" xmlns:wpi="http://schemas.microsoft.com/office/word/2010/wordprocessingInk" xmlns:wne="http://schemas.microsoft.com/office/word/2006/wordml" xmlns:wps="http://schemas.microsoft.com/office/word/2010/wordprocessingShape" mc:Ignorable="w14 w15 w16se w16cid w16 w16cex w16sdtdh wp14">
   <w:abstractNum w:abstractNumId="0" w15:restartNumberingAfterBreak="0">
     <w:nsid w:val="00D047FE"/>
     <w:multiLevelType w:val="hybridMultilevel"/>
@@ -4288,6 +6399,95 @@
     </w:lvl>
   </w:abstractNum>
   <w:abstractNum w:abstractNumId="1" w15:restartNumberingAfterBreak="0">
+    <w:nsid w:val="01095C51"/>
+    <w:multiLevelType w:val="hybridMultilevel"/>
+    <w:tmpl w:val="F2B6BC3C"/>
+    <w:lvl w:ilvl="0" w:tplc="DD36179A">
+      <w:start w:val="1"/>
+      <w:numFmt w:val="decimal"/>
+      <w:lvlText w:val="%1)"/>
+      <w:lvlJc w:val="left"/>
+      <w:pPr>
+        <w:ind w:left="720" w:hanging="360"/>
+      </w:pPr>
+      <w:rPr>
+        <w:rFonts w:hint="default"/>
+      </w:rPr>
+    </w:lvl>
+    <w:lvl w:ilvl="1" w:tplc="08090019" w:tentative="1">
+      <w:start w:val="1"/>
+      <w:numFmt w:val="lowerLetter"/>
+      <w:lvlText w:val="%2."/>
+      <w:lvlJc w:val="left"/>
+      <w:pPr>
+        <w:ind w:left="1440" w:hanging="360"/>
+      </w:pPr>
+    </w:lvl>
+    <w:lvl w:ilvl="2" w:tplc="0809001B" w:tentative="1">
+      <w:start w:val="1"/>
+      <w:numFmt w:val="lowerRoman"/>
+      <w:lvlText w:val="%3."/>
+      <w:lvlJc w:val="right"/>
+      <w:pPr>
+        <w:ind w:left="2160" w:hanging="180"/>
+      </w:pPr>
+    </w:lvl>
+    <w:lvl w:ilvl="3" w:tplc="0809000F" w:tentative="1">
+      <w:start w:val="1"/>
+      <w:numFmt w:val="decimal"/>
+      <w:lvlText w:val="%4."/>
+      <w:lvlJc w:val="left"/>
+      <w:pPr>
+        <w:ind w:left="2880" w:hanging="360"/>
+      </w:pPr>
+    </w:lvl>
+    <w:lvl w:ilvl="4" w:tplc="08090019" w:tentative="1">
+      <w:start w:val="1"/>
+      <w:numFmt w:val="lowerLetter"/>
+      <w:lvlText w:val="%5."/>
+      <w:lvlJc w:val="left"/>
+      <w:pPr>
+        <w:ind w:left="3600" w:hanging="360"/>
+      </w:pPr>
+    </w:lvl>
+    <w:lvl w:ilvl="5" w:tplc="0809001B" w:tentative="1">
+      <w:start w:val="1"/>
+      <w:numFmt w:val="lowerRoman"/>
+      <w:lvlText w:val="%6."/>
+      <w:lvlJc w:val="right"/>
+      <w:pPr>
+        <w:ind w:left="4320" w:hanging="180"/>
+      </w:pPr>
+    </w:lvl>
+    <w:lvl w:ilvl="6" w:tplc="0809000F" w:tentative="1">
+      <w:start w:val="1"/>
+      <w:numFmt w:val="decimal"/>
+      <w:lvlText w:val="%7."/>
+      <w:lvlJc w:val="left"/>
+      <w:pPr>
+        <w:ind w:left="5040" w:hanging="360"/>
+      </w:pPr>
+    </w:lvl>
+    <w:lvl w:ilvl="7" w:tplc="08090019" w:tentative="1">
+      <w:start w:val="1"/>
+      <w:numFmt w:val="lowerLetter"/>
+      <w:lvlText w:val="%8."/>
+      <w:lvlJc w:val="left"/>
+      <w:pPr>
+        <w:ind w:left="5760" w:hanging="360"/>
+      </w:pPr>
+    </w:lvl>
+    <w:lvl w:ilvl="8" w:tplc="0809001B" w:tentative="1">
+      <w:start w:val="1"/>
+      <w:numFmt w:val="lowerRoman"/>
+      <w:lvlText w:val="%9."/>
+      <w:lvlJc w:val="right"/>
+      <w:pPr>
+        <w:ind w:left="6480" w:hanging="180"/>
+      </w:pPr>
+    </w:lvl>
+  </w:abstractNum>
+  <w:abstractNum w:abstractNumId="2" w15:restartNumberingAfterBreak="0">
     <w:nsid w:val="16C41AF5"/>
     <w:multiLevelType w:val="hybridMultilevel"/>
     <w:tmpl w:val="B852A75A"/>
@@ -4400,7 +6600,7 @@
       </w:rPr>
     </w:lvl>
   </w:abstractNum>
-  <w:abstractNum w:abstractNumId="2" w15:restartNumberingAfterBreak="0">
+  <w:abstractNum w:abstractNumId="3" w15:restartNumberingAfterBreak="0">
     <w:nsid w:val="33592C2F"/>
     <w:multiLevelType w:val="hybridMultilevel"/>
     <w:tmpl w:val="9BAECFB6"/>
@@ -4513,7 +6713,7 @@
       </w:rPr>
     </w:lvl>
   </w:abstractNum>
-  <w:abstractNum w:abstractNumId="3" w15:restartNumberingAfterBreak="0">
+  <w:abstractNum w:abstractNumId="4" w15:restartNumberingAfterBreak="0">
     <w:nsid w:val="33F73581"/>
     <w:multiLevelType w:val="hybridMultilevel"/>
     <w:tmpl w:val="61AEB4E8"/>
@@ -4625,7 +6825,7 @@
       </w:rPr>
     </w:lvl>
   </w:abstractNum>
-  <w:abstractNum w:abstractNumId="4" w15:restartNumberingAfterBreak="0">
+  <w:abstractNum w:abstractNumId="5" w15:restartNumberingAfterBreak="0">
     <w:nsid w:val="39676170"/>
     <w:multiLevelType w:val="hybridMultilevel"/>
     <w:tmpl w:val="659A5E60"/>
@@ -4734,20 +6934,115 @@
       </w:rPr>
     </w:lvl>
   </w:abstractNum>
+  <w:abstractNum w:abstractNumId="6" w15:restartNumberingAfterBreak="0">
+    <w:nsid w:val="69A66330"/>
+    <w:multiLevelType w:val="hybridMultilevel"/>
+    <w:tmpl w:val="A8CE6638"/>
+    <w:lvl w:ilvl="0" w:tplc="BDAE4C18">
+      <w:start w:val="1"/>
+      <w:numFmt w:val="decimal"/>
+      <w:lvlText w:val="%1)"/>
+      <w:lvlJc w:val="left"/>
+      <w:pPr>
+        <w:ind w:left="720" w:hanging="360"/>
+      </w:pPr>
+      <w:rPr>
+        <w:rFonts w:hint="default"/>
+      </w:rPr>
+    </w:lvl>
+    <w:lvl w:ilvl="1" w:tplc="08090019" w:tentative="1">
+      <w:start w:val="1"/>
+      <w:numFmt w:val="lowerLetter"/>
+      <w:lvlText w:val="%2."/>
+      <w:lvlJc w:val="left"/>
+      <w:pPr>
+        <w:ind w:left="1440" w:hanging="360"/>
+      </w:pPr>
+    </w:lvl>
+    <w:lvl w:ilvl="2" w:tplc="0809001B" w:tentative="1">
+      <w:start w:val="1"/>
+      <w:numFmt w:val="lowerRoman"/>
+      <w:lvlText w:val="%3."/>
+      <w:lvlJc w:val="right"/>
+      <w:pPr>
+        <w:ind w:left="2160" w:hanging="180"/>
+      </w:pPr>
+    </w:lvl>
+    <w:lvl w:ilvl="3" w:tplc="0809000F" w:tentative="1">
+      <w:start w:val="1"/>
+      <w:numFmt w:val="decimal"/>
+      <w:lvlText w:val="%4."/>
+      <w:lvlJc w:val="left"/>
+      <w:pPr>
+        <w:ind w:left="2880" w:hanging="360"/>
+      </w:pPr>
+    </w:lvl>
+    <w:lvl w:ilvl="4" w:tplc="08090019" w:tentative="1">
+      <w:start w:val="1"/>
+      <w:numFmt w:val="lowerLetter"/>
+      <w:lvlText w:val="%5."/>
+      <w:lvlJc w:val="left"/>
+      <w:pPr>
+        <w:ind w:left="3600" w:hanging="360"/>
+      </w:pPr>
+    </w:lvl>
+    <w:lvl w:ilvl="5" w:tplc="0809001B" w:tentative="1">
+      <w:start w:val="1"/>
+      <w:numFmt w:val="lowerRoman"/>
+      <w:lvlText w:val="%6."/>
+      <w:lvlJc w:val="right"/>
+      <w:pPr>
+        <w:ind w:left="4320" w:hanging="180"/>
+      </w:pPr>
+    </w:lvl>
+    <w:lvl w:ilvl="6" w:tplc="0809000F" w:tentative="1">
+      <w:start w:val="1"/>
+      <w:numFmt w:val="decimal"/>
+      <w:lvlText w:val="%7."/>
+      <w:lvlJc w:val="left"/>
+      <w:pPr>
+        <w:ind w:left="5040" w:hanging="360"/>
+      </w:pPr>
+    </w:lvl>
+    <w:lvl w:ilvl="7" w:tplc="08090019" w:tentative="1">
+      <w:start w:val="1"/>
+      <w:numFmt w:val="lowerLetter"/>
+      <w:lvlText w:val="%8."/>
+      <w:lvlJc w:val="left"/>
+      <w:pPr>
+        <w:ind w:left="5760" w:hanging="360"/>
+      </w:pPr>
+    </w:lvl>
+    <w:lvl w:ilvl="8" w:tplc="0809001B" w:tentative="1">
+      <w:start w:val="1"/>
+      <w:numFmt w:val="lowerRoman"/>
+      <w:lvlText w:val="%9."/>
+      <w:lvlJc w:val="right"/>
+      <w:pPr>
+        <w:ind w:left="6480" w:hanging="180"/>
+      </w:pPr>
+    </w:lvl>
+  </w:abstractNum>
   <w:num w:numId="1" w16cid:durableId="864709840">
-    <w:abstractNumId w:val="2"/>
+    <w:abstractNumId w:val="3"/>
   </w:num>
   <w:num w:numId="2" w16cid:durableId="1653679084">
-    <w:abstractNumId w:val="4"/>
+    <w:abstractNumId w:val="5"/>
   </w:num>
   <w:num w:numId="3" w16cid:durableId="1145969932">
-    <w:abstractNumId w:val="1"/>
+    <w:abstractNumId w:val="2"/>
   </w:num>
   <w:num w:numId="4" w16cid:durableId="1134713444">
     <w:abstractNumId w:val="0"/>
   </w:num>
   <w:num w:numId="5" w16cid:durableId="1463226444">
-    <w:abstractNumId w:val="3"/>
+    <w:abstractNumId w:val="4"/>
+  </w:num>
+  <w:num w:numId="6" w16cid:durableId="1700426789">
+    <w:abstractNumId w:val="1"/>
+  </w:num>
+  <w:num w:numId="7" w16cid:durableId="1832599831">
+    <w:abstractNumId w:val="6"/>
   </w:num>
 </w:numbering>
 </file>
@@ -5231,6 +7526,27 @@
       <w:shd w:val="clear" w:color="auto" w:fill="E1DFDD"/>
     </w:rPr>
   </w:style>
+  <w:style w:type="character" w:styleId="GevolgdeHyperlink">
+    <w:name w:val="FollowedHyperlink"/>
+    <w:basedOn w:val="Standaardalinea-lettertype"/>
+    <w:uiPriority w:val="99"/>
+    <w:semiHidden/>
+    <w:unhideWhenUsed/>
+    <w:rsid w:val="00F10B3B"/>
+    <w:rPr>
+      <w:color w:val="954F72" w:themeColor="followedHyperlink"/>
+      <w:u w:val="single"/>
+    </w:rPr>
+  </w:style>
+  <w:style w:type="paragraph" w:styleId="Geenafstand">
+    <w:name w:val="No Spacing"/>
+    <w:uiPriority w:val="1"/>
+    <w:qFormat/>
+    <w:rsid w:val="002773E1"/>
+    <w:pPr>
+      <w:spacing w:after="0" w:line="240" w:lineRule="auto"/>
+    </w:pPr>
+  </w:style>
 </w:styles>
 </file>
 

</xml_diff>

<commit_message>
fix mir model saving
</commit_message>
<xml_diff>
--- a/Update Thesis 112.docx
+++ b/Update Thesis 112.docx
@@ -1507,30 +1507,33 @@
                       <w:noProof/>
                     </w:rPr>
                   </w:pPr>
-                  <w:proofErr w:type="spellStart"/>
                   <w:r>
-                    <w:t>Figure</w:t>
+                    <w:t xml:space="preserve">Figure </w:t>
                   </w:r>
-                  <w:proofErr w:type="spellEnd"/>
                   <w:r>
-                    <w:t xml:space="preserve"> </w:t>
+                    <w:fldChar w:fldCharType="begin"/>
                   </w:r>
-                  <w:fldSimple w:instr=" SEQ Figure \* ARABIC ">
-                    <w:r>
-                      <w:rPr>
-                        <w:noProof/>
-                      </w:rPr>
-                      <w:t>1</w:t>
-                    </w:r>
-                  </w:fldSimple>
                   <w:r>
-                    <w:t xml:space="preserve"> No Batch </w:t>
+                    <w:instrText xml:space="preserve"> SEQ Figure \* ARABIC </w:instrText>
                   </w:r>
-                  <w:proofErr w:type="spellStart"/>
                   <w:r>
-                    <w:t>Normalisation</w:t>
+                    <w:fldChar w:fldCharType="separate"/>
                   </w:r>
-                  <w:proofErr w:type="spellEnd"/>
+                  <w:r>
+                    <w:rPr>
+                      <w:noProof/>
+                    </w:rPr>
+                    <w:t>1</w:t>
+                  </w:r>
+                  <w:r>
+                    <w:rPr>
+                      <w:noProof/>
+                    </w:rPr>
+                    <w:fldChar w:fldCharType="end"/>
+                  </w:r>
+                  <w:r>
+                    <w:t xml:space="preserve"> No Batch Normalisation</w:t>
+                  </w:r>
                 </w:p>
               </w:txbxContent>
             </v:textbox>
@@ -1612,32 +1615,32 @@
                       <w:noProof/>
                     </w:rPr>
                   </w:pPr>
-                  <w:proofErr w:type="spellStart"/>
                   <w:r>
-                    <w:t>Figure</w:t>
+                    <w:t xml:space="preserve">Figure </w:t>
                   </w:r>
-                  <w:proofErr w:type="spellEnd"/>
                   <w:r>
-                    <w:t xml:space="preserve"> </w:t>
+                    <w:fldChar w:fldCharType="begin"/>
                   </w:r>
-                  <w:fldSimple w:instr=" SEQ Figure \* ARABIC ">
-                    <w:r>
-                      <w:rPr>
-                        <w:noProof/>
-                      </w:rPr>
-                      <w:t>2</w:t>
-                    </w:r>
-                  </w:fldSimple>
                   <w:r>
-                    <w:t xml:space="preserve">: </w:t>
+                    <w:instrText xml:space="preserve"> SEQ Figure \* ARABIC </w:instrText>
                   </w:r>
-                  <w:proofErr w:type="spellStart"/>
                   <w:r>
-                    <w:t>Plain</w:t>
+                    <w:fldChar w:fldCharType="separate"/>
                   </w:r>
-                  <w:proofErr w:type="spellEnd"/>
                   <w:r>
-                    <w:t xml:space="preserve"> model</w:t>
+                    <w:rPr>
+                      <w:noProof/>
+                    </w:rPr>
+                    <w:t>2</w:t>
+                  </w:r>
+                  <w:r>
+                    <w:rPr>
+                      <w:noProof/>
+                    </w:rPr>
+                    <w:fldChar w:fldCharType="end"/>
+                  </w:r>
+                  <w:r>
+                    <w:t>: Plain model</w:t>
                   </w:r>
                 </w:p>
               </w:txbxContent>
@@ -1899,38 +1902,33 @@
                       <w:noProof/>
                     </w:rPr>
                   </w:pPr>
-                  <w:proofErr w:type="spellStart"/>
                   <w:r>
-                    <w:t>Figure</w:t>
+                    <w:t xml:space="preserve">Figure </w:t>
                   </w:r>
-                  <w:proofErr w:type="spellEnd"/>
                   <w:r>
-                    <w:t xml:space="preserve"> </w:t>
+                    <w:fldChar w:fldCharType="begin"/>
                   </w:r>
-                  <w:fldSimple w:instr=" SEQ Figure \* ARABIC ">
-                    <w:r>
-                      <w:rPr>
-                        <w:noProof/>
-                      </w:rPr>
-                      <w:t>3</w:t>
-                    </w:r>
-                  </w:fldSimple>
                   <w:r>
-                    <w:t xml:space="preserve"> </w:t>
+                    <w:instrText xml:space="preserve"> SEQ Figure \* ARABIC </w:instrText>
                   </w:r>
-                  <w:proofErr w:type="spellStart"/>
                   <w:r>
-                    <w:t>Dropout</w:t>
+                    <w:fldChar w:fldCharType="separate"/>
                   </w:r>
-                  <w:proofErr w:type="spellEnd"/>
                   <w:r>
-                    <w:t xml:space="preserve"> + </w:t>
+                    <w:rPr>
+                      <w:noProof/>
+                    </w:rPr>
+                    <w:t>3</w:t>
                   </w:r>
-                  <w:proofErr w:type="spellStart"/>
                   <w:r>
-                    <w:t>regularisation</w:t>
+                    <w:rPr>
+                      <w:noProof/>
+                    </w:rPr>
+                    <w:fldChar w:fldCharType="end"/>
                   </w:r>
-                  <w:proofErr w:type="spellEnd"/>
+                  <w:r>
+                    <w:t xml:space="preserve"> Dropout + regularisation</w:t>
+                  </w:r>
                 </w:p>
               </w:txbxContent>
             </v:textbox>
@@ -1992,13 +1990,8 @@
     <w:p/>
     <w:p>
       <w:r>
-        <w:t xml:space="preserve">Data </w:t>
-      </w:r>
-      <w:proofErr w:type="spellStart"/>
-      <w:r>
-        <w:t>augmentation</w:t>
-      </w:r>
-      <w:proofErr w:type="spellEnd"/>
+        <w:t>Data augmentation</w:t>
+      </w:r>
     </w:p>
     <w:p>
       <w:pPr>
@@ -4325,13 +4318,7 @@
         <w:rPr>
           <w:lang w:val="en-GB"/>
         </w:rPr>
-        <w:t xml:space="preserve"> +</w:t>
-      </w:r>
-      <w:r>
-        <w:rPr>
-          <w:lang w:val="en-GB"/>
-        </w:rPr>
-        <w:t xml:space="preserve"> Post Processing</w:t>
+        <w:t xml:space="preserve"> + Post Processing</w:t>
       </w:r>
     </w:p>
     <w:p>
@@ -5322,13 +5309,7 @@
         <w:rPr>
           <w:lang w:val="en-GB"/>
         </w:rPr>
-        <w:t xml:space="preserve">Frequencies &gt; 5500 were often times interpreted as </w:t>
-      </w:r>
-      <w:r>
-        <w:rPr>
-          <w:lang w:val="en-GB"/>
-        </w:rPr>
-        <w:t xml:space="preserve">just </w:t>
+        <w:t xml:space="preserve">Frequencies &gt; 5500 were often times interpreted as just </w:t>
       </w:r>
       <w:r>
         <w:rPr>
@@ -5342,13 +5323,7 @@
         <w:rPr>
           <w:lang w:val="en-GB"/>
         </w:rPr>
-        <w:t xml:space="preserve"> of high percussion</w:t>
-      </w:r>
-      <w:r>
-        <w:rPr>
-          <w:lang w:val="en-GB"/>
-        </w:rPr>
-        <w:t>/</w:t>
+        <w:t xml:space="preserve"> of high percussion/</w:t>
       </w:r>
       <w:r>
         <w:rPr>
@@ -5376,13 +5351,7 @@
         <w:rPr>
           <w:lang w:val="en-GB"/>
         </w:rPr>
-        <w:t xml:space="preserve">Therefore implemented post processing that only focussed on these </w:t>
-      </w:r>
-      <w:r>
-        <w:rPr>
-          <w:lang w:val="en-GB"/>
-        </w:rPr>
-        <w:t>frequencies &lt; 5500</w:t>
+        <w:t>Therefore implemented post processing that only focussed on these frequencies &lt; 5500</w:t>
       </w:r>
     </w:p>
     <w:p>
@@ -5414,13 +5383,7 @@
         <w:rPr>
           <w:lang w:val="en-GB"/>
         </w:rPr>
-        <w:t xml:space="preserve"> artefacts in high frequency range </w:t>
-      </w:r>
-      <w:r>
-        <w:rPr>
-          <w:lang w:val="en-GB"/>
-        </w:rPr>
-        <w:t xml:space="preserve">BUT human judgement was </w:t>
+        <w:t xml:space="preserve"> artefacts in high frequency range BUT human judgement was </w:t>
       </w:r>
       <w:r>
         <w:rPr>
@@ -5452,31 +5415,7 @@
         <w:rPr>
           <w:lang w:val="en-GB"/>
         </w:rPr>
-        <w:t>In target these</w:t>
-      </w:r>
-      <w:r>
-        <w:rPr>
-          <w:lang w:val="en-GB"/>
-        </w:rPr>
-        <w:t xml:space="preserve"> high</w:t>
-      </w:r>
-      <w:r>
-        <w:rPr>
-          <w:lang w:val="en-GB"/>
-        </w:rPr>
-        <w:t xml:space="preserve"> frequencies</w:t>
-      </w:r>
-      <w:r>
-        <w:rPr>
-          <w:lang w:val="en-GB"/>
-        </w:rPr>
-        <w:t xml:space="preserve"> &gt;5500 </w:t>
-      </w:r>
-      <w:r>
-        <w:rPr>
-          <w:lang w:val="en-GB"/>
-        </w:rPr>
-        <w:t xml:space="preserve"> mostly contain </w:t>
+        <w:t xml:space="preserve">In target these high frequencies &gt;5500  mostly contain </w:t>
       </w:r>
     </w:p>
     <w:p>
@@ -5528,25 +5467,7 @@
         <w:rPr>
           <w:lang w:val="en-GB"/>
         </w:rPr>
-        <w:t>I</w:t>
-      </w:r>
-      <w:r>
-        <w:rPr>
-          <w:lang w:val="en-GB"/>
-        </w:rPr>
-        <w:t xml:space="preserve"> have </w:t>
-      </w:r>
-      <w:r>
-        <w:rPr>
-          <w:lang w:val="en-GB"/>
-        </w:rPr>
-        <w:t xml:space="preserve">an </w:t>
-      </w:r>
-      <w:r>
-        <w:rPr>
-          <w:lang w:val="en-GB"/>
-        </w:rPr>
-        <w:t>example of</w:t>
+        <w:t>I have an example of</w:t>
       </w:r>
       <w:r>
         <w:rPr>
@@ -5609,19 +5530,7 @@
         <w:rPr>
           <w:lang w:val="en-GB"/>
         </w:rPr>
-        <w:t xml:space="preserve">All frequencies </w:t>
-      </w:r>
-      <w:r>
-        <w:rPr>
-          <w:lang w:val="en-GB"/>
-        </w:rPr>
-        <w:t xml:space="preserve">(also below 5500) </w:t>
-      </w:r>
-      <w:r>
-        <w:rPr>
-          <w:lang w:val="en-GB"/>
-        </w:rPr>
-        <w:t xml:space="preserve">softer than -40DB are removed in 0-5500 frequency range </w:t>
+        <w:t xml:space="preserve">All frequencies (also below 5500) softer than -40DB are removed in 0-5500 frequency range </w:t>
       </w:r>
     </w:p>
     <w:p>
@@ -6295,6 +6204,775 @@
     <w:p>
       <w:pPr>
         <w:ind w:left="360"/>
+        <w:rPr>
+          <w:lang w:val="en-GB"/>
+        </w:rPr>
+      </w:pPr>
+    </w:p>
+    <w:p>
+      <w:pPr>
+        <w:rPr>
+          <w:lang w:val="en-GB"/>
+        </w:rPr>
+      </w:pPr>
+      <w:r>
+        <w:rPr>
+          <w:b/>
+          <w:bCs/>
+          <w:lang w:val="en-GB"/>
+        </w:rPr>
+        <w:t>June 8</w:t>
+      </w:r>
+      <w:r>
+        <w:rPr>
+          <w:b/>
+          <w:bCs/>
+          <w:vertAlign w:val="superscript"/>
+          <w:lang w:val="en-GB"/>
+        </w:rPr>
+        <w:t>th</w:t>
+      </w:r>
+    </w:p>
+    <w:p>
+      <w:pPr>
+        <w:rPr>
+          <w:lang w:val="en-GB"/>
+        </w:rPr>
+      </w:pPr>
+    </w:p>
+    <w:p>
+      <w:pPr>
+        <w:pStyle w:val="Lijstalinea"/>
+        <w:numPr>
+          <w:ilvl w:val="0"/>
+          <w:numId w:val="5"/>
+        </w:numPr>
+        <w:rPr>
+          <w:lang w:val="en-GB"/>
+        </w:rPr>
+      </w:pPr>
+      <w:r>
+        <w:rPr>
+          <w:lang w:val="en-GB"/>
+        </w:rPr>
+        <w:t>Trained model on train data (only one hot encoded)</w:t>
+      </w:r>
+    </w:p>
+    <w:p>
+      <w:pPr>
+        <w:pStyle w:val="Lijstalinea"/>
+        <w:numPr>
+          <w:ilvl w:val="1"/>
+          <w:numId w:val="5"/>
+        </w:numPr>
+        <w:rPr>
+          <w:lang w:val="en-GB"/>
+        </w:rPr>
+      </w:pPr>
+      <w:r>
+        <w:rPr>
+          <w:lang w:val="en-GB"/>
+        </w:rPr>
+        <w:t xml:space="preserve">6705 train samples ( 3 seconds) </w:t>
+      </w:r>
+      <w:r>
+        <w:rPr>
+          <w:lang w:val="en-GB"/>
+        </w:rPr>
+        <w:tab/>
+        <w:t>single-label</w:t>
+      </w:r>
+    </w:p>
+    <w:p>
+      <w:pPr>
+        <w:pStyle w:val="Lijstalinea"/>
+        <w:numPr>
+          <w:ilvl w:val="1"/>
+          <w:numId w:val="5"/>
+        </w:numPr>
+        <w:rPr>
+          <w:lang w:val="en-GB"/>
+        </w:rPr>
+      </w:pPr>
+      <w:r>
+        <w:rPr>
+          <w:lang w:val="en-GB"/>
+        </w:rPr>
+        <w:t xml:space="preserve">805 test samples ( 3 seconds) </w:t>
+      </w:r>
+      <w:r>
+        <w:rPr>
+          <w:lang w:val="en-GB"/>
+        </w:rPr>
+        <w:tab/>
+      </w:r>
+      <w:r>
+        <w:rPr>
+          <w:lang w:val="en-GB"/>
+        </w:rPr>
+        <w:tab/>
+        <w:t>multi-label</w:t>
+      </w:r>
+    </w:p>
+    <w:p>
+      <w:pPr>
+        <w:pStyle w:val="Lijstalinea"/>
+        <w:numPr>
+          <w:ilvl w:val="1"/>
+          <w:numId w:val="5"/>
+        </w:numPr>
+        <w:rPr>
+          <w:lang w:val="en-GB"/>
+        </w:rPr>
+      </w:pPr>
+      <w:r>
+        <w:rPr>
+          <w:lang w:val="en-GB"/>
+        </w:rPr>
+        <w:t>It actually does do correct inference on test data!</w:t>
+      </w:r>
+    </w:p>
+    <w:p>
+      <w:pPr>
+        <w:pStyle w:val="Lijstalinea"/>
+        <w:ind w:left="1440"/>
+        <w:rPr>
+          <w:lang w:val="en-GB"/>
+        </w:rPr>
+      </w:pPr>
+    </w:p>
+    <w:p>
+      <w:pPr>
+        <w:pStyle w:val="Lijstalinea"/>
+        <w:numPr>
+          <w:ilvl w:val="0"/>
+          <w:numId w:val="5"/>
+        </w:numPr>
+        <w:rPr>
+          <w:lang w:val="en-GB"/>
+        </w:rPr>
+      </w:pPr>
+      <w:r>
+        <w:rPr>
+          <w:lang w:val="en-GB"/>
+        </w:rPr>
+        <w:t xml:space="preserve">Trained without dropout, and without proper metrics (only </w:t>
+      </w:r>
+      <w:proofErr w:type="spellStart"/>
+      <w:r>
+        <w:rPr>
+          <w:lang w:val="en-GB"/>
+        </w:rPr>
+        <w:t>bce</w:t>
+      </w:r>
+      <w:proofErr w:type="spellEnd"/>
+      <w:r>
+        <w:rPr>
+          <w:lang w:val="en-GB"/>
+        </w:rPr>
+        <w:t xml:space="preserve"> loss, and binary accuracy)</w:t>
+      </w:r>
+    </w:p>
+    <w:p>
+      <w:pPr>
+        <w:rPr>
+          <w:lang w:val="en-GB"/>
+        </w:rPr>
+      </w:pPr>
+    </w:p>
+    <w:p>
+      <w:pPr>
+        <w:pStyle w:val="Lijstalinea"/>
+        <w:numPr>
+          <w:ilvl w:val="0"/>
+          <w:numId w:val="5"/>
+        </w:numPr>
+        <w:rPr>
+          <w:lang w:val="en-GB"/>
+        </w:rPr>
+      </w:pPr>
+      <w:r>
+        <w:rPr>
+          <w:lang w:val="en-GB"/>
+        </w:rPr>
+        <w:t xml:space="preserve">Model grossly overfits on train data! </w:t>
+      </w:r>
+      <w:r>
+        <w:rPr>
+          <w:lang w:val="en-GB"/>
+        </w:rPr>
+        <w:t>Why is this happening?</w:t>
+      </w:r>
+    </w:p>
+    <w:p>
+      <w:pPr>
+        <w:pStyle w:val="Lijstalinea"/>
+        <w:rPr>
+          <w:lang w:val="en-GB"/>
+        </w:rPr>
+      </w:pPr>
+    </w:p>
+    <w:p>
+      <w:pPr>
+        <w:pStyle w:val="Lijstalinea"/>
+        <w:numPr>
+          <w:ilvl w:val="1"/>
+          <w:numId w:val="5"/>
+        </w:numPr>
+        <w:rPr>
+          <w:lang w:val="en-GB"/>
+        </w:rPr>
+      </w:pPr>
+      <w:r>
+        <w:rPr>
+          <w:lang w:val="en-GB"/>
+        </w:rPr>
+        <w:t>No dropout (regularisation)</w:t>
+      </w:r>
+    </w:p>
+    <w:p>
+      <w:pPr>
+        <w:pStyle w:val="Lijstalinea"/>
+        <w:rPr>
+          <w:lang w:val="en-GB"/>
+        </w:rPr>
+      </w:pPr>
+      <w:r>
+        <w:rPr>
+          <w:noProof/>
+        </w:rPr>
+        <w:drawing>
+          <wp:anchor distT="0" distB="0" distL="114300" distR="114300" simplePos="0" relativeHeight="251659776" behindDoc="1" locked="0" layoutInCell="1" allowOverlap="1" wp14:anchorId="067ADF93" wp14:editId="1623AAE1">
+            <wp:simplePos x="0" y="0"/>
+            <wp:positionH relativeFrom="column">
+              <wp:posOffset>376555</wp:posOffset>
+            </wp:positionH>
+            <wp:positionV relativeFrom="paragraph">
+              <wp:posOffset>112395</wp:posOffset>
+            </wp:positionV>
+            <wp:extent cx="5760720" cy="2308860"/>
+            <wp:effectExtent l="0" t="0" r="0" b="0"/>
+            <wp:wrapNone/>
+            <wp:docPr id="7" name="Afbeelding 7" descr="Afbeelding met tafel&#10;&#10;Automatisch gegenereerde beschrijving"/>
+            <wp:cNvGraphicFramePr>
+              <a:graphicFrameLocks xmlns:a="http://schemas.openxmlformats.org/drawingml/2006/main" noChangeAspect="1"/>
+            </wp:cNvGraphicFramePr>
+            <a:graphic xmlns:a="http://schemas.openxmlformats.org/drawingml/2006/main">
+              <a:graphicData uri="http://schemas.openxmlformats.org/drawingml/2006/picture">
+                <pic:pic xmlns:pic="http://schemas.openxmlformats.org/drawingml/2006/picture">
+                  <pic:nvPicPr>
+                    <pic:cNvPr id="7" name="Afbeelding 7" descr="Afbeelding met tafel&#10;&#10;Automatisch gegenereerde beschrijving"/>
+                    <pic:cNvPicPr/>
+                  </pic:nvPicPr>
+                  <pic:blipFill>
+                    <a:blip r:embed="rId30">
+                      <a:extLst>
+                        <a:ext uri="{28A0092B-C50C-407E-A947-70E740481C1C}">
+                          <a14:useLocalDpi xmlns:a14="http://schemas.microsoft.com/office/drawing/2010/main" val="0"/>
+                        </a:ext>
+                      </a:extLst>
+                    </a:blip>
+                    <a:stretch>
+                      <a:fillRect/>
+                    </a:stretch>
+                  </pic:blipFill>
+                  <pic:spPr>
+                    <a:xfrm>
+                      <a:off x="0" y="0"/>
+                      <a:ext cx="5760720" cy="2308860"/>
+                    </a:xfrm>
+                    <a:prstGeom prst="rect">
+                      <a:avLst/>
+                    </a:prstGeom>
+                  </pic:spPr>
+                </pic:pic>
+              </a:graphicData>
+            </a:graphic>
+            <wp14:sizeRelH relativeFrom="page">
+              <wp14:pctWidth>0</wp14:pctWidth>
+            </wp14:sizeRelH>
+            <wp14:sizeRelV relativeFrom="page">
+              <wp14:pctHeight>0</wp14:pctHeight>
+            </wp14:sizeRelV>
+          </wp:anchor>
+        </w:drawing>
+      </w:r>
+    </w:p>
+    <w:p>
+      <w:pPr>
+        <w:ind w:left="720"/>
+        <w:rPr>
+          <w:lang w:val="en-GB"/>
+        </w:rPr>
+      </w:pPr>
+    </w:p>
+    <w:p>
+      <w:pPr>
+        <w:ind w:left="720"/>
+        <w:rPr>
+          <w:lang w:val="en-GB"/>
+        </w:rPr>
+      </w:pPr>
+    </w:p>
+    <w:p>
+      <w:pPr>
+        <w:rPr>
+          <w:lang w:val="en-GB"/>
+        </w:rPr>
+      </w:pPr>
+    </w:p>
+    <w:p>
+      <w:pPr>
+        <w:rPr>
+          <w:lang w:val="en-GB"/>
+        </w:rPr>
+      </w:pPr>
+    </w:p>
+    <w:p>
+      <w:pPr>
+        <w:rPr>
+          <w:lang w:val="en-GB"/>
+        </w:rPr>
+      </w:pPr>
+    </w:p>
+    <w:p>
+      <w:pPr>
+        <w:rPr>
+          <w:lang w:val="en-GB"/>
+        </w:rPr>
+      </w:pPr>
+    </w:p>
+    <w:p>
+      <w:pPr>
+        <w:rPr>
+          <w:lang w:val="en-GB"/>
+        </w:rPr>
+      </w:pPr>
+    </w:p>
+    <w:p>
+      <w:pPr>
+        <w:rPr>
+          <w:lang w:val="en-GB"/>
+        </w:rPr>
+      </w:pPr>
+    </w:p>
+    <w:p>
+      <w:pPr>
+        <w:rPr>
+          <w:lang w:val="en-GB"/>
+        </w:rPr>
+      </w:pPr>
+    </w:p>
+    <w:p>
+      <w:pPr>
+        <w:rPr>
+          <w:lang w:val="en-GB"/>
+        </w:rPr>
+      </w:pPr>
+    </w:p>
+    <w:p>
+      <w:pPr>
+        <w:rPr>
+          <w:lang w:val="en-GB"/>
+        </w:rPr>
+      </w:pPr>
+      <w:r>
+        <w:rPr>
+          <w:lang w:val="en-GB"/>
+        </w:rPr>
+        <w:lastRenderedPageBreak/>
+        <w:t>Results</w:t>
+      </w:r>
+    </w:p>
+    <w:p>
+      <w:pPr>
+        <w:rPr>
+          <w:lang w:val="en-GB"/>
+        </w:rPr>
+      </w:pPr>
+      <w:r>
+        <w:rPr>
+          <w:noProof/>
+          <w:lang w:val="en-GB"/>
+        </w:rPr>
+        <w:drawing>
+          <wp:inline distT="0" distB="0" distL="0" distR="0" wp14:anchorId="104C547F" wp14:editId="50E1EC7F">
+            <wp:extent cx="4600575" cy="5549900"/>
+            <wp:effectExtent l="0" t="0" r="0" b="0"/>
+            <wp:docPr id="9" name="Afbeelding 9"/>
+            <wp:cNvGraphicFramePr>
+              <a:graphicFrameLocks xmlns:a="http://schemas.openxmlformats.org/drawingml/2006/main" noChangeAspect="1"/>
+            </wp:cNvGraphicFramePr>
+            <a:graphic xmlns:a="http://schemas.openxmlformats.org/drawingml/2006/main">
+              <a:graphicData uri="http://schemas.openxmlformats.org/drawingml/2006/picture">
+                <pic:pic xmlns:pic="http://schemas.openxmlformats.org/drawingml/2006/picture">
+                  <pic:nvPicPr>
+                    <pic:cNvPr id="0" name="Picture 1"/>
+                    <pic:cNvPicPr>
+                      <a:picLocks noChangeAspect="1" noChangeArrowheads="1"/>
+                    </pic:cNvPicPr>
+                  </pic:nvPicPr>
+                  <pic:blipFill>
+                    <a:blip r:embed="rId31" cstate="print">
+                      <a:extLst>
+                        <a:ext uri="{28A0092B-C50C-407E-A947-70E740481C1C}">
+                          <a14:useLocalDpi xmlns:a14="http://schemas.microsoft.com/office/drawing/2010/main" val="0"/>
+                        </a:ext>
+                      </a:extLst>
+                    </a:blip>
+                    <a:srcRect/>
+                    <a:stretch>
+                      <a:fillRect/>
+                    </a:stretch>
+                  </pic:blipFill>
+                  <pic:spPr bwMode="auto">
+                    <a:xfrm>
+                      <a:off x="0" y="0"/>
+                      <a:ext cx="4604630" cy="5554792"/>
+                    </a:xfrm>
+                    <a:prstGeom prst="rect">
+                      <a:avLst/>
+                    </a:prstGeom>
+                    <a:noFill/>
+                    <a:ln>
+                      <a:noFill/>
+                    </a:ln>
+                  </pic:spPr>
+                </pic:pic>
+              </a:graphicData>
+            </a:graphic>
+          </wp:inline>
+        </w:drawing>
+      </w:r>
+    </w:p>
+    <w:p>
+      <w:pPr>
+        <w:rPr>
+          <w:lang w:val="en-GB"/>
+        </w:rPr>
+      </w:pPr>
+    </w:p>
+    <w:p>
+      <w:pPr>
+        <w:ind w:left="708" w:firstLine="708"/>
+        <w:rPr>
+          <w:lang w:val="en-GB"/>
+        </w:rPr>
+      </w:pPr>
+      <w:r>
+        <w:rPr>
+          <w:lang w:val="en-GB"/>
+        </w:rPr>
+        <w:t>Base</w:t>
+      </w:r>
+      <w:r>
+        <w:rPr>
+          <w:lang w:val="en-GB"/>
+        </w:rPr>
+        <w:tab/>
+      </w:r>
+      <w:r>
+        <w:rPr>
+          <w:lang w:val="en-GB"/>
+        </w:rPr>
+        <w:tab/>
+        <w:t>No Post Processing</w:t>
+      </w:r>
+      <w:r>
+        <w:rPr>
+          <w:lang w:val="en-GB"/>
+        </w:rPr>
+        <w:tab/>
+      </w:r>
+      <w:r>
+        <w:rPr>
+          <w:lang w:val="en-GB"/>
+        </w:rPr>
+        <w:tab/>
+        <w:t>With Post Processing</w:t>
+      </w:r>
+    </w:p>
+    <w:p>
+      <w:pPr>
+        <w:rPr>
+          <w:lang w:val="en-GB"/>
+        </w:rPr>
+      </w:pPr>
+      <w:r>
+        <w:rPr>
+          <w:lang w:val="en-GB"/>
+        </w:rPr>
+        <w:t xml:space="preserve">mean </w:t>
+      </w:r>
+      <w:proofErr w:type="spellStart"/>
+      <w:r>
+        <w:rPr>
+          <w:lang w:val="en-GB"/>
+        </w:rPr>
+        <w:t>auc</w:t>
+      </w:r>
+      <w:proofErr w:type="spellEnd"/>
+      <w:r>
+        <w:rPr>
+          <w:lang w:val="en-GB"/>
+        </w:rPr>
+        <w:t xml:space="preserve"> </w:t>
+      </w:r>
+      <w:r>
+        <w:rPr>
+          <w:lang w:val="en-GB"/>
+        </w:rPr>
+        <w:tab/>
+        <w:t>.66</w:t>
+      </w:r>
+      <w:r>
+        <w:rPr>
+          <w:lang w:val="en-GB"/>
+        </w:rPr>
+        <w:tab/>
+      </w:r>
+      <w:r>
+        <w:rPr>
+          <w:lang w:val="en-GB"/>
+        </w:rPr>
+        <w:tab/>
+        <w:t>.67</w:t>
+      </w:r>
+      <w:r>
+        <w:rPr>
+          <w:lang w:val="en-GB"/>
+        </w:rPr>
+        <w:tab/>
+      </w:r>
+      <w:r>
+        <w:rPr>
+          <w:lang w:val="en-GB"/>
+        </w:rPr>
+        <w:tab/>
+      </w:r>
+      <w:r>
+        <w:rPr>
+          <w:lang w:val="en-GB"/>
+        </w:rPr>
+        <w:tab/>
+      </w:r>
+      <w:r>
+        <w:rPr>
+          <w:lang w:val="en-GB"/>
+        </w:rPr>
+        <w:tab/>
+        <w:t>.68</w:t>
+      </w:r>
+    </w:p>
+    <w:p>
+      <w:pPr>
+        <w:rPr>
+          <w:lang w:val="en-GB"/>
+        </w:rPr>
+      </w:pPr>
+    </w:p>
+    <w:p>
+      <w:pPr>
+        <w:rPr>
+          <w:lang w:val="en-GB"/>
+        </w:rPr>
+      </w:pPr>
+      <w:r>
+        <w:rPr>
+          <w:lang w:val="en-GB"/>
+        </w:rPr>
+        <w:t>Other paper results (with heavy data addition)</w:t>
+      </w:r>
+    </w:p>
+    <w:p>
+      <w:pPr>
+        <w:rPr>
+          <w:lang w:val="en-GB"/>
+        </w:rPr>
+      </w:pPr>
+      <w:r>
+        <w:rPr>
+          <w:noProof/>
+        </w:rPr>
+        <w:drawing>
+          <wp:inline distT="0" distB="0" distL="0" distR="0" wp14:anchorId="521F0276" wp14:editId="00967A71">
+            <wp:extent cx="5760720" cy="694055"/>
+            <wp:effectExtent l="0" t="0" r="0" b="0"/>
+            <wp:docPr id="20" name="Afbeelding 20"/>
+            <wp:cNvGraphicFramePr>
+              <a:graphicFrameLocks xmlns:a="http://schemas.openxmlformats.org/drawingml/2006/main" noChangeAspect="1"/>
+            </wp:cNvGraphicFramePr>
+            <a:graphic xmlns:a="http://schemas.openxmlformats.org/drawingml/2006/main">
+              <a:graphicData uri="http://schemas.openxmlformats.org/drawingml/2006/picture">
+                <pic:pic xmlns:pic="http://schemas.openxmlformats.org/drawingml/2006/picture">
+                  <pic:nvPicPr>
+                    <pic:cNvPr id="1" name=""/>
+                    <pic:cNvPicPr/>
+                  </pic:nvPicPr>
+                  <pic:blipFill>
+                    <a:blip r:embed="rId32"/>
+                    <a:stretch>
+                      <a:fillRect/>
+                    </a:stretch>
+                  </pic:blipFill>
+                  <pic:spPr>
+                    <a:xfrm>
+                      <a:off x="0" y="0"/>
+                      <a:ext cx="5760720" cy="694055"/>
+                    </a:xfrm>
+                    <a:prstGeom prst="rect">
+                      <a:avLst/>
+                    </a:prstGeom>
+                  </pic:spPr>
+                </pic:pic>
+              </a:graphicData>
+            </a:graphic>
+          </wp:inline>
+        </w:drawing>
+      </w:r>
+    </w:p>
+    <w:p>
+      <w:pPr>
+        <w:rPr>
+          <w:lang w:val="en-GB"/>
+        </w:rPr>
+      </w:pPr>
+      <w:r>
+        <w:rPr>
+          <w:lang w:val="en-GB"/>
+        </w:rPr>
+        <w:t xml:space="preserve">How To generate CI, </w:t>
+      </w:r>
+    </w:p>
+    <w:p>
+      <w:proofErr w:type="spellStart"/>
+      <w:r>
+        <w:t>Friend</w:t>
+      </w:r>
+      <w:proofErr w:type="spellEnd"/>
+      <w:r>
+        <w:t xml:space="preserve"> of mine </w:t>
+      </w:r>
+      <w:proofErr w:type="spellStart"/>
+      <w:r>
+        <w:t>told</w:t>
+      </w:r>
+      <w:proofErr w:type="spellEnd"/>
+      <w:r>
+        <w:t xml:space="preserve"> me to sample </w:t>
+      </w:r>
+      <w:proofErr w:type="spellStart"/>
+      <w:r>
+        <w:t>auc’s</w:t>
+      </w:r>
+      <w:proofErr w:type="spellEnd"/>
+      <w:r>
+        <w:t xml:space="preserve"> </w:t>
+      </w:r>
+      <w:proofErr w:type="spellStart"/>
+      <w:r>
+        <w:t>from</w:t>
+      </w:r>
+      <w:proofErr w:type="spellEnd"/>
+      <w:r>
+        <w:t xml:space="preserve"> data met terugleggen -&gt; 1000x en dan krijg je</w:t>
+      </w:r>
+      <w:r>
+        <w:t xml:space="preserve"> CI</w:t>
+      </w:r>
+    </w:p>
+    <w:p/>
+    <w:p>
+      <w:pPr>
+        <w:rPr>
+          <w:lang w:val="en-GB"/>
+        </w:rPr>
+      </w:pPr>
+      <w:r>
+        <w:rPr>
+          <w:lang w:val="en-GB"/>
+        </w:rPr>
+        <w:t>Next Goals</w:t>
+      </w:r>
+    </w:p>
+    <w:p>
+      <w:pPr>
+        <w:rPr>
+          <w:lang w:val="en-GB"/>
+        </w:rPr>
+      </w:pPr>
+      <w:r>
+        <w:rPr>
+          <w:lang w:val="en-GB"/>
+        </w:rPr>
+        <w:t xml:space="preserve"> </w:t>
+      </w:r>
+    </w:p>
+    <w:p>
+      <w:pPr>
+        <w:pStyle w:val="Lijstalinea"/>
+        <w:numPr>
+          <w:ilvl w:val="0"/>
+          <w:numId w:val="5"/>
+        </w:numPr>
+        <w:rPr>
+          <w:lang w:val="en-GB"/>
+        </w:rPr>
+      </w:pPr>
+      <w:r>
+        <w:rPr>
+          <w:lang w:val="en-GB"/>
+        </w:rPr>
+        <w:t>Figure out how to get AUC during training, kind of annoying right now/manual</w:t>
+      </w:r>
+    </w:p>
+    <w:p>
+      <w:pPr>
+        <w:pStyle w:val="Lijstalinea"/>
+        <w:numPr>
+          <w:ilvl w:val="0"/>
+          <w:numId w:val="5"/>
+        </w:numPr>
+        <w:rPr>
+          <w:lang w:val="en-GB"/>
+        </w:rPr>
+      </w:pPr>
+      <w:r>
+        <w:rPr>
+          <w:lang w:val="en-GB"/>
+        </w:rPr>
+        <w:t>Ranking score  (LRAP), probably scores that should be sufficient)</w:t>
+      </w:r>
+    </w:p>
+    <w:p>
+      <w:pPr>
+        <w:rPr>
+          <w:lang w:val="en-GB"/>
+        </w:rPr>
+      </w:pPr>
+    </w:p>
+    <w:p>
+      <w:pPr>
+        <w:rPr>
+          <w:lang w:val="en-GB"/>
+        </w:rPr>
+      </w:pPr>
+      <w:r>
+        <w:rPr>
+          <w:lang w:val="en-GB"/>
+        </w:rPr>
+        <w:t>Compare these scores with base, post process, no postprocess</w:t>
+      </w:r>
+    </w:p>
+    <w:p>
+      <w:pPr>
+        <w:rPr>
+          <w:lang w:val="en-GB"/>
+        </w:rPr>
+      </w:pPr>
+    </w:p>
+    <w:p>
+      <w:pPr>
         <w:rPr>
           <w:lang w:val="en-GB"/>
         </w:rPr>

</xml_diff>